<commit_message>
nmv 07 11 2022
</commit_message>
<xml_diff>
--- a/TS Jatai Ghanam Project/TS 1.2/TS 1.2 Ghanam Sanskrit Corrections.docx
+++ b/TS Jatai Ghanam Project/TS 1.2/TS 1.2 Ghanam Sanskrit Corrections.docx
@@ -38129,6 +38129,1503 @@
           </w:tcPr>
           <w:p>
             <w:pPr>
+              <w:widowControl w:val="0"/>
+              <w:autoSpaceDE w:val="0"/>
+              <w:autoSpaceDN w:val="0"/>
+              <w:adjustRightInd w:val="0"/>
+              <w:rPr>
+                <w:rFonts w:ascii="BRH Devanagari Extra" w:hAnsi="BRH Devanagari Extra" w:cs="BRH Devanagari Extra"/>
+                <w:sz w:val="32"/>
+                <w:szCs w:val="40"/>
+              </w:rPr>
+            </w:pPr>
+            <w:bookmarkStart w:id="5" w:name="_Hlk118716822"/>
+            <w:r>
+              <w:rPr>
+                <w:rFonts w:cs="BRH Devanagari Extra"/>
+                <w:szCs w:val="40"/>
+              </w:rPr>
+              <w:lastRenderedPageBreak/>
+              <w:t>4</w:t>
+            </w:r>
+            <w:r>
+              <w:rPr>
+                <w:rFonts w:cs="BRH Devanagari Extra"/>
+                <w:szCs w:val="40"/>
+              </w:rPr>
+              <w:t>6</w:t>
+            </w:r>
+            <w:r>
+              <w:rPr>
+                <w:rFonts w:ascii="BRH Devanagari Extra" w:hAnsi="BRH Devanagari Extra" w:cs="BRH Devanagari Extra"/>
+                <w:sz w:val="32"/>
+                <w:szCs w:val="40"/>
+              </w:rPr>
+              <w:t>)</w:t>
+            </w:r>
+            <w:r>
+              <w:rPr>
+                <w:rFonts w:ascii="BRH Devanagari Extra" w:hAnsi="BRH Devanagari Extra" w:cs="BRH Devanagari Extra"/>
+                <w:sz w:val="32"/>
+                <w:szCs w:val="40"/>
+              </w:rPr>
+              <w:tab/>
+            </w:r>
+            <w:r>
+              <w:rPr>
+                <w:rFonts w:cs="BRH Devanagari Extra"/>
+                <w:szCs w:val="40"/>
+              </w:rPr>
+              <w:t>1</w:t>
+            </w:r>
+            <w:r>
+              <w:rPr>
+                <w:rFonts w:ascii="BRH Devanagari Extra" w:hAnsi="BRH Devanagari Extra" w:cs="BRH Devanagari Extra"/>
+                <w:sz w:val="32"/>
+                <w:szCs w:val="40"/>
+              </w:rPr>
+              <w:t>.</w:t>
+            </w:r>
+            <w:r>
+              <w:rPr>
+                <w:rFonts w:cs="BRH Devanagari Extra"/>
+                <w:szCs w:val="40"/>
+              </w:rPr>
+              <w:t>2</w:t>
+            </w:r>
+            <w:r>
+              <w:rPr>
+                <w:rFonts w:ascii="BRH Devanagari Extra" w:hAnsi="BRH Devanagari Extra" w:cs="BRH Devanagari Extra"/>
+                <w:sz w:val="32"/>
+                <w:szCs w:val="40"/>
+              </w:rPr>
+              <w:t>.</w:t>
+            </w:r>
+            <w:r>
+              <w:rPr>
+                <w:rFonts w:cs="BRH Devanagari Extra"/>
+                <w:szCs w:val="40"/>
+              </w:rPr>
+              <w:t>13</w:t>
+            </w:r>
+            <w:r>
+              <w:rPr>
+                <w:rFonts w:ascii="BRH Devanagari Extra" w:hAnsi="BRH Devanagari Extra" w:cs="BRH Devanagari Extra"/>
+                <w:sz w:val="32"/>
+                <w:szCs w:val="40"/>
+              </w:rPr>
+              <w:t>.</w:t>
+            </w:r>
+            <w:r>
+              <w:rPr>
+                <w:rFonts w:cs="BRH Devanagari Extra"/>
+                <w:szCs w:val="40"/>
+              </w:rPr>
+              <w:t>2</w:t>
+            </w:r>
+            <w:r>
+              <w:rPr>
+                <w:rFonts w:ascii="BRH Devanagari Extra" w:hAnsi="BRH Devanagari Extra" w:cs="BRH Devanagari Extra"/>
+                <w:sz w:val="32"/>
+                <w:szCs w:val="40"/>
+              </w:rPr>
+              <w:t>(</w:t>
+            </w:r>
+            <w:r>
+              <w:rPr>
+                <w:rFonts w:cs="BRH Devanagari Extra"/>
+                <w:szCs w:val="40"/>
+              </w:rPr>
+              <w:t>3</w:t>
+            </w:r>
+            <w:r>
+              <w:rPr>
+                <w:rFonts w:cs="BRH Devanagari Extra"/>
+                <w:szCs w:val="40"/>
+              </w:rPr>
+              <w:t>9</w:t>
+            </w:r>
+            <w:r>
+              <w:rPr>
+                <w:rFonts w:ascii="BRH Devanagari Extra" w:hAnsi="BRH Devanagari Extra" w:cs="BRH Devanagari Extra"/>
+                <w:sz w:val="32"/>
+                <w:szCs w:val="40"/>
+              </w:rPr>
+              <w:t>)- uÉÉ</w:t>
+            </w:r>
+            <w:r>
+              <w:rPr>
+                <w:rFonts w:ascii="BRH Malayalam Extra" w:hAnsi="BRH Malayalam Extra" w:cs="BRH Devanagari Extra"/>
+                <w:szCs w:val="40"/>
+              </w:rPr>
+              <w:t>–</w:t>
+            </w:r>
+            <w:r>
+              <w:rPr>
+                <w:rFonts w:ascii="BRH Devanagari Extra" w:hAnsi="BRH Devanagari Extra" w:cs="BRH Devanagari Extra"/>
+                <w:sz w:val="32"/>
+                <w:szCs w:val="40"/>
+              </w:rPr>
+              <w:t xml:space="preserve"> | ÌuÉ</w:t>
+            </w:r>
+            <w:r>
+              <w:rPr>
+                <w:rFonts w:ascii="BRH Malayalam Extra" w:hAnsi="BRH Malayalam Extra" w:cs="BRH Devanagari Extra"/>
+                <w:szCs w:val="40"/>
+              </w:rPr>
+              <w:t>–</w:t>
+            </w:r>
+            <w:r>
+              <w:rPr>
+                <w:rFonts w:ascii="BRH Devanagari Extra" w:hAnsi="BRH Devanagari Extra" w:cs="BRH Devanagari Extra"/>
+                <w:sz w:val="32"/>
+                <w:szCs w:val="40"/>
+              </w:rPr>
+              <w:t>whÉÉå</w:t>
+            </w:r>
+            <w:r>
+              <w:rPr>
+                <w:rFonts w:ascii="BRH Malayalam Extra" w:hAnsi="BRH Malayalam Extra" w:cs="BRH Devanagari Extra"/>
+                <w:szCs w:val="40"/>
+              </w:rPr>
+              <w:t>–</w:t>
+            </w:r>
+            <w:r>
+              <w:rPr>
+                <w:rFonts w:ascii="BRH Devanagari Extra" w:hAnsi="BRH Devanagari Extra" w:cs="BRH Devanagari Extra"/>
+                <w:sz w:val="32"/>
+                <w:szCs w:val="40"/>
+              </w:rPr>
+              <w:t xml:space="preserve"> | E</w:t>
+            </w:r>
+            <w:r>
+              <w:rPr>
+                <w:rFonts w:ascii="BRH Malayalam Extra" w:hAnsi="BRH Malayalam Extra" w:cs="BRH Devanagari Extra"/>
+                <w:szCs w:val="40"/>
+              </w:rPr>
+              <w:t>–</w:t>
+            </w:r>
+            <w:r>
+              <w:rPr>
+                <w:rFonts w:ascii="BRH Devanagari Extra" w:hAnsi="BRH Devanagari Extra" w:cs="BRH Devanagari Extra"/>
+                <w:sz w:val="32"/>
+                <w:szCs w:val="40"/>
+              </w:rPr>
+              <w:t>iÉ |</w:t>
+            </w:r>
+          </w:p>
+          <w:p>
+            <w:pPr>
+              <w:widowControl w:val="0"/>
+              <w:autoSpaceDE w:val="0"/>
+              <w:autoSpaceDN w:val="0"/>
+              <w:adjustRightInd w:val="0"/>
+              <w:rPr>
+                <w:rFonts w:ascii="BRH Devanagari Extra" w:hAnsi="BRH Devanagari Extra" w:cs="BRH Devanagari Extra"/>
+                <w:sz w:val="32"/>
+                <w:szCs w:val="40"/>
+              </w:rPr>
+            </w:pPr>
+            <w:r>
+              <w:rPr>
+                <w:rFonts w:ascii="BRH Devanagari Extra" w:hAnsi="BRH Devanagari Extra" w:cs="BRH Devanagari Extra"/>
+                <w:sz w:val="32"/>
+                <w:szCs w:val="40"/>
+              </w:rPr>
+              <w:t>uÉÉ</w:t>
+            </w:r>
+            <w:r>
+              <w:rPr>
+                <w:rFonts w:ascii="BRH Malayalam Extra" w:hAnsi="BRH Malayalam Extra" w:cs="BRH Devanagari Extra"/>
+                <w:szCs w:val="40"/>
+              </w:rPr>
+              <w:t>–</w:t>
+            </w:r>
+            <w:r>
+              <w:rPr>
+                <w:rFonts w:ascii="BRH Devanagari Extra" w:hAnsi="BRH Devanagari Extra" w:cs="BRH Devanagari Extra"/>
+                <w:sz w:val="32"/>
+                <w:szCs w:val="40"/>
+              </w:rPr>
+              <w:t xml:space="preserve"> ÌuÉ</w:t>
+            </w:r>
+            <w:r>
+              <w:rPr>
+                <w:rFonts w:ascii="BRH Malayalam Extra" w:hAnsi="BRH Malayalam Extra" w:cs="BRH Devanagari Extra"/>
+                <w:szCs w:val="40"/>
+              </w:rPr>
+              <w:t>–</w:t>
+            </w:r>
+            <w:r>
+              <w:rPr>
+                <w:rFonts w:ascii="BRH Devanagari Extra" w:hAnsi="BRH Devanagari Extra" w:cs="BRH Devanagari Extra"/>
+                <w:sz w:val="32"/>
+                <w:szCs w:val="40"/>
+              </w:rPr>
+              <w:t>whÉÉå</w:t>
+            </w:r>
+            <w:r>
+              <w:rPr>
+                <w:rFonts w:ascii="BRH Malayalam Extra" w:hAnsi="BRH Malayalam Extra" w:cs="BRH Devanagari Extra"/>
+                <w:szCs w:val="40"/>
+              </w:rPr>
+              <w:t>–</w:t>
+            </w:r>
+            <w:r>
+              <w:rPr>
+                <w:rFonts w:ascii="BRH Devanagari Extra" w:hAnsi="BRH Devanagari Extra" w:cs="BRH Devanagari Extra"/>
+                <w:sz w:val="32"/>
+                <w:szCs w:val="40"/>
+              </w:rPr>
+              <w:t xml:space="preserve"> ÌuÉ</w:t>
+            </w:r>
+            <w:r>
+              <w:rPr>
+                <w:rFonts w:ascii="BRH Malayalam Extra" w:hAnsi="BRH Malayalam Extra" w:cs="BRH Devanagari Extra"/>
+                <w:szCs w:val="40"/>
+              </w:rPr>
+              <w:t>–</w:t>
+            </w:r>
+            <w:r>
+              <w:rPr>
+                <w:rFonts w:ascii="BRH Devanagari Extra" w:hAnsi="BRH Devanagari Extra" w:cs="BRH Devanagari Extra"/>
+                <w:sz w:val="32"/>
+                <w:szCs w:val="40"/>
+              </w:rPr>
+              <w:t>whÉÉå</w:t>
+            </w:r>
+            <w:r>
+              <w:rPr>
+                <w:rFonts w:ascii="BRH Malayalam Extra" w:hAnsi="BRH Malayalam Extra" w:cs="BRH Devanagari Extra"/>
+                <w:szCs w:val="40"/>
+              </w:rPr>
+              <w:t>–</w:t>
+            </w:r>
+            <w:r>
+              <w:rPr>
+                <w:rFonts w:ascii="BRH Devanagari Extra" w:hAnsi="BRH Devanagari Extra" w:cs="BRH Devanagari Extra"/>
+                <w:sz w:val="32"/>
+                <w:szCs w:val="40"/>
+              </w:rPr>
+              <w:t xml:space="preserve"> uÉÉ</w:t>
+            </w:r>
+            <w:r>
+              <w:rPr>
+                <w:rFonts w:ascii="BRH Malayalam Extra" w:hAnsi="BRH Malayalam Extra" w:cs="BRH Devanagari Extra"/>
+                <w:szCs w:val="40"/>
+              </w:rPr>
+              <w:t>–</w:t>
+            </w:r>
+            <w:r>
+              <w:rPr>
+                <w:rFonts w:ascii="BRH Devanagari Extra" w:hAnsi="BRH Devanagari Extra" w:cs="BRH Devanagari Extra"/>
+                <w:sz w:val="32"/>
+                <w:szCs w:val="40"/>
+              </w:rPr>
+              <w:t xml:space="preserve"> uÉÉ</w:t>
+            </w:r>
+            <w:r>
+              <w:rPr>
+                <w:rFonts w:ascii="BRH Malayalam Extra" w:hAnsi="BRH Malayalam Extra" w:cs="BRH Devanagari Extra"/>
+                <w:szCs w:val="40"/>
+              </w:rPr>
+              <w:t>–</w:t>
+            </w:r>
+            <w:r>
+              <w:rPr>
+                <w:rFonts w:ascii="BRH Devanagari Extra" w:hAnsi="BRH Devanagari Extra" w:cs="BRH Devanagari Extra"/>
+                <w:sz w:val="32"/>
+                <w:szCs w:val="40"/>
+              </w:rPr>
+              <w:t xml:space="preserve"> ÌuÉ</w:t>
+            </w:r>
+            <w:r>
+              <w:rPr>
+                <w:rFonts w:ascii="BRH Malayalam Extra" w:hAnsi="BRH Malayalam Extra" w:cs="BRH Devanagari Extra"/>
+                <w:szCs w:val="40"/>
+              </w:rPr>
+              <w:t>–</w:t>
+            </w:r>
+            <w:r>
+              <w:rPr>
+                <w:rFonts w:ascii="BRH Devanagari Extra" w:hAnsi="BRH Devanagari Extra" w:cs="BRH Devanagari Extra"/>
+                <w:sz w:val="32"/>
+                <w:szCs w:val="40"/>
+                <w:highlight w:val="yellow"/>
+              </w:rPr>
+              <w:t>whÉuÉ</w:t>
+            </w:r>
+            <w:r>
+              <w:rPr>
+                <w:rFonts w:ascii="BRH Devanagari Extra" w:hAnsi="BRH Devanagari Extra" w:cs="BRH Devanagari Extra"/>
+                <w:sz w:val="32"/>
+                <w:szCs w:val="40"/>
+              </w:rPr>
+              <w:t xml:space="preserve">ÑiÉÉåiÉ ÌuÉþwhÉÉå uÉÉ uÉÉ </w:t>
+            </w:r>
+            <w:r>
+              <w:rPr>
+                <w:rFonts w:ascii="BRH Devanagari Extra" w:hAnsi="BRH Devanagari Extra" w:cs="BRH Devanagari Extra"/>
+                <w:sz w:val="32"/>
+                <w:szCs w:val="40"/>
+                <w:highlight w:val="yellow"/>
+              </w:rPr>
+              <w:t>ÌuÉ</w:t>
+            </w:r>
+            <w:r>
+              <w:rPr>
+                <w:rFonts w:ascii="BRH Malayalam Extra" w:hAnsi="BRH Malayalam Extra" w:cs="BRH Devanagari Extra"/>
+                <w:szCs w:val="40"/>
+                <w:highlight w:val="yellow"/>
+              </w:rPr>
+              <w:t>–</w:t>
+            </w:r>
+            <w:r>
+              <w:rPr>
+                <w:rFonts w:ascii="BRH Devanagari Extra" w:hAnsi="BRH Devanagari Extra" w:cs="BRH Devanagari Extra"/>
+                <w:sz w:val="32"/>
+                <w:szCs w:val="40"/>
+                <w:highlight w:val="yellow"/>
+              </w:rPr>
+              <w:t>w</w:t>
+            </w:r>
+            <w:r>
+              <w:rPr>
+                <w:rFonts w:ascii="BRH Devanagari Extra" w:hAnsi="BRH Devanagari Extra" w:cs="BRH Devanagari Extra"/>
+                <w:sz w:val="32"/>
+                <w:szCs w:val="40"/>
+              </w:rPr>
+              <w:t>hÉ</w:t>
+            </w:r>
+            <w:r>
+              <w:rPr>
+                <w:rFonts w:ascii="BRH Devanagari Extra" w:hAnsi="BRH Devanagari Extra" w:cs="BRH Devanagari Extra"/>
+                <w:sz w:val="32"/>
+                <w:szCs w:val="40"/>
+                <w:highlight w:val="yellow"/>
+              </w:rPr>
+              <w:t>uÉÑ</w:t>
+            </w:r>
+            <w:r>
+              <w:rPr>
+                <w:rFonts w:ascii="BRH Devanagari Extra" w:hAnsi="BRH Devanagari Extra" w:cs="BRH Devanagari Extra"/>
+                <w:sz w:val="32"/>
+                <w:szCs w:val="40"/>
+              </w:rPr>
+              <w:t xml:space="preserve">iÉ | </w:t>
+            </w:r>
+          </w:p>
+          <w:p>
+            <w:pPr>
+              <w:widowControl w:val="0"/>
+              <w:autoSpaceDE w:val="0"/>
+              <w:autoSpaceDN w:val="0"/>
+              <w:adjustRightInd w:val="0"/>
+              <w:rPr>
+                <w:rFonts w:ascii="BRH Devanagari Extra" w:hAnsi="BRH Devanagari Extra" w:cs="BRH Devanagari Extra"/>
+                <w:sz w:val="32"/>
+                <w:szCs w:val="40"/>
+              </w:rPr>
+            </w:pPr>
+            <w:r>
+              <w:rPr>
+                <w:rFonts w:cs="BRH Devanagari Extra"/>
+                <w:szCs w:val="40"/>
+              </w:rPr>
+              <w:t>4</w:t>
+            </w:r>
+            <w:r>
+              <w:rPr>
+                <w:rFonts w:cs="BRH Devanagari Extra"/>
+                <w:szCs w:val="40"/>
+              </w:rPr>
+              <w:t>7</w:t>
+            </w:r>
+            <w:r>
+              <w:rPr>
+                <w:rFonts w:ascii="BRH Devanagari Extra" w:hAnsi="BRH Devanagari Extra" w:cs="BRH Devanagari Extra"/>
+                <w:sz w:val="32"/>
+                <w:szCs w:val="40"/>
+              </w:rPr>
+              <w:t>)</w:t>
+            </w:r>
+            <w:r>
+              <w:rPr>
+                <w:rFonts w:ascii="BRH Devanagari Extra" w:hAnsi="BRH Devanagari Extra" w:cs="BRH Devanagari Extra"/>
+                <w:sz w:val="32"/>
+                <w:szCs w:val="40"/>
+              </w:rPr>
+              <w:tab/>
+            </w:r>
+            <w:r>
+              <w:rPr>
+                <w:rFonts w:cs="BRH Devanagari Extra"/>
+                <w:szCs w:val="40"/>
+              </w:rPr>
+              <w:t>1</w:t>
+            </w:r>
+            <w:r>
+              <w:rPr>
+                <w:rFonts w:ascii="BRH Devanagari Extra" w:hAnsi="BRH Devanagari Extra" w:cs="BRH Devanagari Extra"/>
+                <w:sz w:val="32"/>
+                <w:szCs w:val="40"/>
+              </w:rPr>
+              <w:t>.</w:t>
+            </w:r>
+            <w:r>
+              <w:rPr>
+                <w:rFonts w:cs="BRH Devanagari Extra"/>
+                <w:szCs w:val="40"/>
+              </w:rPr>
+              <w:t>2</w:t>
+            </w:r>
+            <w:r>
+              <w:rPr>
+                <w:rFonts w:ascii="BRH Devanagari Extra" w:hAnsi="BRH Devanagari Extra" w:cs="BRH Devanagari Extra"/>
+                <w:sz w:val="32"/>
+                <w:szCs w:val="40"/>
+              </w:rPr>
+              <w:t>.</w:t>
+            </w:r>
+            <w:r>
+              <w:rPr>
+                <w:rFonts w:cs="BRH Devanagari Extra"/>
+                <w:szCs w:val="40"/>
+              </w:rPr>
+              <w:t>13</w:t>
+            </w:r>
+            <w:r>
+              <w:rPr>
+                <w:rFonts w:ascii="BRH Devanagari Extra" w:hAnsi="BRH Devanagari Extra" w:cs="BRH Devanagari Extra"/>
+                <w:sz w:val="32"/>
+                <w:szCs w:val="40"/>
+              </w:rPr>
+              <w:t>.</w:t>
+            </w:r>
+            <w:r>
+              <w:rPr>
+                <w:rFonts w:cs="BRH Devanagari Extra"/>
+                <w:szCs w:val="40"/>
+              </w:rPr>
+              <w:t>2</w:t>
+            </w:r>
+            <w:r>
+              <w:rPr>
+                <w:rFonts w:ascii="BRH Devanagari Extra" w:hAnsi="BRH Devanagari Extra" w:cs="BRH Devanagari Extra"/>
+                <w:sz w:val="32"/>
+                <w:szCs w:val="40"/>
+              </w:rPr>
+              <w:t>(</w:t>
+            </w:r>
+            <w:r>
+              <w:rPr>
+                <w:rFonts w:cs="BRH Devanagari Extra"/>
+                <w:szCs w:val="40"/>
+              </w:rPr>
+              <w:t>4</w:t>
+            </w:r>
+            <w:r>
+              <w:rPr>
+                <w:rFonts w:cs="BRH Devanagari Extra"/>
+                <w:szCs w:val="40"/>
+              </w:rPr>
+              <w:t>0</w:t>
+            </w:r>
+            <w:r>
+              <w:rPr>
+                <w:rFonts w:ascii="BRH Devanagari Extra" w:hAnsi="BRH Devanagari Extra" w:cs="BRH Devanagari Extra"/>
+                <w:sz w:val="32"/>
+                <w:szCs w:val="40"/>
+              </w:rPr>
+              <w:t>)- ÌuÉ</w:t>
+            </w:r>
+            <w:r>
+              <w:rPr>
+                <w:rFonts w:ascii="BRH Malayalam Extra" w:hAnsi="BRH Malayalam Extra" w:cs="BRH Devanagari Extra"/>
+                <w:szCs w:val="40"/>
+              </w:rPr>
+              <w:t>–</w:t>
+            </w:r>
+            <w:r>
+              <w:rPr>
+                <w:rFonts w:ascii="BRH Devanagari Extra" w:hAnsi="BRH Devanagari Extra" w:cs="BRH Devanagari Extra"/>
+                <w:sz w:val="32"/>
+                <w:szCs w:val="40"/>
+              </w:rPr>
+              <w:t>whÉÉå</w:t>
+            </w:r>
+            <w:r>
+              <w:rPr>
+                <w:rFonts w:ascii="BRH Malayalam Extra" w:hAnsi="BRH Malayalam Extra" w:cs="BRH Devanagari Extra"/>
+                <w:szCs w:val="40"/>
+              </w:rPr>
+              <w:t>–</w:t>
+            </w:r>
+            <w:r>
+              <w:rPr>
+                <w:rFonts w:ascii="BRH Devanagari Extra" w:hAnsi="BRH Devanagari Extra" w:cs="BRH Devanagari Extra"/>
+                <w:sz w:val="32"/>
+                <w:szCs w:val="40"/>
+              </w:rPr>
+              <w:t xml:space="preserve"> | E</w:t>
+            </w:r>
+            <w:r>
+              <w:rPr>
+                <w:rFonts w:ascii="BRH Malayalam Extra" w:hAnsi="BRH Malayalam Extra" w:cs="BRH Devanagari Extra"/>
+                <w:szCs w:val="40"/>
+              </w:rPr>
+              <w:t>–</w:t>
+            </w:r>
+            <w:r>
+              <w:rPr>
+                <w:rFonts w:ascii="BRH Devanagari Extra" w:hAnsi="BRH Devanagari Extra" w:cs="BRH Devanagari Extra"/>
+                <w:sz w:val="32"/>
+                <w:szCs w:val="40"/>
+              </w:rPr>
+              <w:t>iÉ | uÉÉ</w:t>
+            </w:r>
+            <w:r>
+              <w:rPr>
+                <w:rFonts w:ascii="BRH Malayalam Extra" w:hAnsi="BRH Malayalam Extra" w:cs="BRH Devanagari Extra"/>
+                <w:szCs w:val="40"/>
+              </w:rPr>
+              <w:t>–</w:t>
+            </w:r>
+            <w:r>
+              <w:rPr>
+                <w:rFonts w:ascii="BRH Devanagari Extra" w:hAnsi="BRH Devanagari Extra" w:cs="BRH Devanagari Extra"/>
+                <w:sz w:val="32"/>
+                <w:szCs w:val="40"/>
+              </w:rPr>
+              <w:t xml:space="preserve"> |</w:t>
+            </w:r>
+          </w:p>
+          <w:p>
+            <w:pPr>
+              <w:widowControl w:val="0"/>
+              <w:autoSpaceDE w:val="0"/>
+              <w:autoSpaceDN w:val="0"/>
+              <w:adjustRightInd w:val="0"/>
+              <w:rPr>
+                <w:rFonts w:ascii="BRH Devanagari Extra" w:hAnsi="BRH Devanagari Extra" w:cs="BRH Devanagari Extra"/>
+                <w:sz w:val="32"/>
+                <w:szCs w:val="40"/>
+              </w:rPr>
+            </w:pPr>
+            <w:r>
+              <w:rPr>
+                <w:rFonts w:ascii="BRH Devanagari Extra" w:hAnsi="BRH Devanagari Extra" w:cs="BRH Devanagari Extra"/>
+                <w:sz w:val="32"/>
+                <w:szCs w:val="40"/>
+              </w:rPr>
+              <w:t>ÌuÉ</w:t>
+            </w:r>
+            <w:r>
+              <w:rPr>
+                <w:rFonts w:ascii="BRH Malayalam Extra" w:hAnsi="BRH Malayalam Extra" w:cs="BRH Devanagari Extra"/>
+                <w:szCs w:val="40"/>
+                <w:highlight w:val="yellow"/>
+              </w:rPr>
+              <w:t>–</w:t>
+            </w:r>
+            <w:r>
+              <w:rPr>
+                <w:rFonts w:ascii="BRH Devanagari Extra" w:hAnsi="BRH Devanagari Extra" w:cs="BRH Devanagari Extra"/>
+                <w:sz w:val="32"/>
+                <w:szCs w:val="40"/>
+                <w:highlight w:val="yellow"/>
+              </w:rPr>
+              <w:t>whÉuÉÑ</w:t>
+            </w:r>
+            <w:r>
+              <w:rPr>
+                <w:rFonts w:ascii="BRH Devanagari Extra" w:hAnsi="BRH Devanagari Extra" w:cs="BRH Devanagari Extra"/>
+                <w:sz w:val="32"/>
+                <w:szCs w:val="40"/>
+              </w:rPr>
+              <w:t xml:space="preserve">iÉÉåiÉ ÌuÉþwhÉÉå </w:t>
+            </w:r>
+            <w:r>
+              <w:rPr>
+                <w:rFonts w:ascii="BRH Devanagari Extra" w:hAnsi="BRH Devanagari Extra" w:cs="BRH Devanagari Extra"/>
+                <w:sz w:val="32"/>
+                <w:szCs w:val="40"/>
+                <w:highlight w:val="yellow"/>
+              </w:rPr>
+              <w:t>ÌuÉ</w:t>
+            </w:r>
+            <w:r>
+              <w:rPr>
+                <w:rFonts w:ascii="BRH Malayalam Extra" w:hAnsi="BRH Malayalam Extra" w:cs="BRH Devanagari Extra"/>
+                <w:szCs w:val="40"/>
+              </w:rPr>
+              <w:t>–</w:t>
+            </w:r>
+            <w:r>
+              <w:rPr>
+                <w:rFonts w:ascii="BRH Devanagari Extra" w:hAnsi="BRH Devanagari Extra" w:cs="BRH Devanagari Extra"/>
+                <w:sz w:val="32"/>
+                <w:szCs w:val="40"/>
+              </w:rPr>
+              <w:t>whÉ</w:t>
+            </w:r>
+            <w:r>
+              <w:rPr>
+                <w:rFonts w:ascii="BRH Devanagari Extra" w:hAnsi="BRH Devanagari Extra" w:cs="BRH Devanagari Extra"/>
+                <w:sz w:val="32"/>
+                <w:szCs w:val="40"/>
+                <w:highlight w:val="yellow"/>
+              </w:rPr>
+              <w:t>uÉ</w:t>
+            </w:r>
+            <w:r>
+              <w:rPr>
+                <w:rFonts w:ascii="BRH Devanagari Extra" w:hAnsi="BRH Devanagari Extra" w:cs="BRH Devanagari Extra"/>
+                <w:sz w:val="32"/>
+                <w:szCs w:val="40"/>
+              </w:rPr>
+              <w:t>ÑiÉ uÉÉþ uÉÉå</w:t>
+            </w:r>
+            <w:r>
+              <w:rPr>
+                <w:rFonts w:ascii="BRH Malayalam Extra" w:hAnsi="BRH Malayalam Extra" w:cs="BRH Devanagari Extra"/>
+                <w:szCs w:val="40"/>
+              </w:rPr>
+              <w:t>–</w:t>
+            </w:r>
+            <w:r>
+              <w:rPr>
+                <w:rFonts w:ascii="BRH Devanagari Extra" w:hAnsi="BRH Devanagari Extra" w:cs="BRH Devanagari Extra"/>
+                <w:sz w:val="32"/>
+                <w:szCs w:val="40"/>
+              </w:rPr>
+              <w:t xml:space="preserve">iÉ ÌuÉþwhÉÉå </w:t>
+            </w:r>
+            <w:r>
+              <w:rPr>
+                <w:rFonts w:ascii="BRH Devanagari Extra" w:hAnsi="BRH Devanagari Extra" w:cs="BRH Devanagari Extra"/>
+                <w:sz w:val="32"/>
+                <w:szCs w:val="40"/>
+                <w:highlight w:val="yellow"/>
+              </w:rPr>
+              <w:t>ÌuÉ</w:t>
+            </w:r>
+            <w:r>
+              <w:rPr>
+                <w:rFonts w:ascii="BRH Malayalam Extra" w:hAnsi="BRH Malayalam Extra" w:cs="BRH Devanagari Extra"/>
+                <w:szCs w:val="40"/>
+              </w:rPr>
+              <w:t>–</w:t>
+            </w:r>
+            <w:r>
+              <w:rPr>
+                <w:rFonts w:ascii="BRH Devanagari Extra" w:hAnsi="BRH Devanagari Extra" w:cs="BRH Devanagari Extra"/>
+                <w:sz w:val="32"/>
+                <w:szCs w:val="40"/>
+              </w:rPr>
+              <w:t>wh</w:t>
+            </w:r>
+            <w:r>
+              <w:rPr>
+                <w:rFonts w:ascii="BRH Devanagari Extra" w:hAnsi="BRH Devanagari Extra" w:cs="BRH Devanagari Extra"/>
+                <w:sz w:val="32"/>
+                <w:szCs w:val="40"/>
+                <w:highlight w:val="yellow"/>
+              </w:rPr>
+              <w:t>ÉuÉÑ</w:t>
+            </w:r>
+            <w:r>
+              <w:rPr>
+                <w:rFonts w:ascii="BRH Devanagari Extra" w:hAnsi="BRH Devanagari Extra" w:cs="BRH Devanagari Extra"/>
+                <w:sz w:val="32"/>
+                <w:szCs w:val="40"/>
+              </w:rPr>
+              <w:t xml:space="preserve">iÉ uÉÉÿ | </w:t>
+            </w:r>
+          </w:p>
+          <w:p>
+            <w:pPr>
+              <w:rPr>
+                <w:b/>
+                <w:sz w:val="28"/>
+                <w:szCs w:val="28"/>
+              </w:rPr>
+            </w:pPr>
+          </w:p>
+        </w:tc>
+        <w:tc>
+          <w:tcPr>
+            <w:tcW w:w="7230" w:type="dxa"/>
+          </w:tcPr>
+          <w:p>
+            <w:pPr>
+              <w:widowControl w:val="0"/>
+              <w:autoSpaceDE w:val="0"/>
+              <w:autoSpaceDN w:val="0"/>
+              <w:adjustRightInd w:val="0"/>
+              <w:rPr>
+                <w:rFonts w:ascii="BRH Devanagari Extra" w:hAnsi="BRH Devanagari Extra" w:cs="BRH Devanagari Extra"/>
+                <w:sz w:val="32"/>
+                <w:szCs w:val="40"/>
+              </w:rPr>
+            </w:pPr>
+            <w:r>
+              <w:rPr>
+                <w:rFonts w:cs="BRH Devanagari Extra"/>
+                <w:szCs w:val="40"/>
+              </w:rPr>
+              <w:t>4</w:t>
+            </w:r>
+            <w:r>
+              <w:rPr>
+                <w:rFonts w:cs="BRH Devanagari Extra"/>
+                <w:szCs w:val="40"/>
+              </w:rPr>
+              <w:t>6</w:t>
+            </w:r>
+            <w:r>
+              <w:rPr>
+                <w:rFonts w:ascii="BRH Devanagari Extra" w:hAnsi="BRH Devanagari Extra" w:cs="BRH Devanagari Extra"/>
+                <w:sz w:val="32"/>
+                <w:szCs w:val="40"/>
+              </w:rPr>
+              <w:t>)</w:t>
+            </w:r>
+            <w:r>
+              <w:rPr>
+                <w:rFonts w:ascii="BRH Devanagari Extra" w:hAnsi="BRH Devanagari Extra" w:cs="BRH Devanagari Extra"/>
+                <w:sz w:val="32"/>
+                <w:szCs w:val="40"/>
+              </w:rPr>
+              <w:tab/>
+            </w:r>
+            <w:r>
+              <w:rPr>
+                <w:rFonts w:cs="BRH Devanagari Extra"/>
+                <w:szCs w:val="40"/>
+              </w:rPr>
+              <w:t>1</w:t>
+            </w:r>
+            <w:r>
+              <w:rPr>
+                <w:rFonts w:ascii="BRH Devanagari Extra" w:hAnsi="BRH Devanagari Extra" w:cs="BRH Devanagari Extra"/>
+                <w:sz w:val="32"/>
+                <w:szCs w:val="40"/>
+              </w:rPr>
+              <w:t>.</w:t>
+            </w:r>
+            <w:r>
+              <w:rPr>
+                <w:rFonts w:cs="BRH Devanagari Extra"/>
+                <w:szCs w:val="40"/>
+              </w:rPr>
+              <w:t>2</w:t>
+            </w:r>
+            <w:r>
+              <w:rPr>
+                <w:rFonts w:ascii="BRH Devanagari Extra" w:hAnsi="BRH Devanagari Extra" w:cs="BRH Devanagari Extra"/>
+                <w:sz w:val="32"/>
+                <w:szCs w:val="40"/>
+              </w:rPr>
+              <w:t>.</w:t>
+            </w:r>
+            <w:r>
+              <w:rPr>
+                <w:rFonts w:cs="BRH Devanagari Extra"/>
+                <w:szCs w:val="40"/>
+              </w:rPr>
+              <w:t>13</w:t>
+            </w:r>
+            <w:r>
+              <w:rPr>
+                <w:rFonts w:ascii="BRH Devanagari Extra" w:hAnsi="BRH Devanagari Extra" w:cs="BRH Devanagari Extra"/>
+                <w:sz w:val="32"/>
+                <w:szCs w:val="40"/>
+              </w:rPr>
+              <w:t>.</w:t>
+            </w:r>
+            <w:r>
+              <w:rPr>
+                <w:rFonts w:cs="BRH Devanagari Extra"/>
+                <w:szCs w:val="40"/>
+              </w:rPr>
+              <w:t>2</w:t>
+            </w:r>
+            <w:r>
+              <w:rPr>
+                <w:rFonts w:ascii="BRH Devanagari Extra" w:hAnsi="BRH Devanagari Extra" w:cs="BRH Devanagari Extra"/>
+                <w:sz w:val="32"/>
+                <w:szCs w:val="40"/>
+              </w:rPr>
+              <w:t>(</w:t>
+            </w:r>
+            <w:r>
+              <w:rPr>
+                <w:rFonts w:cs="BRH Devanagari Extra"/>
+                <w:szCs w:val="40"/>
+              </w:rPr>
+              <w:t>3</w:t>
+            </w:r>
+            <w:r>
+              <w:rPr>
+                <w:rFonts w:cs="BRH Devanagari Extra"/>
+                <w:szCs w:val="40"/>
+              </w:rPr>
+              <w:t>9</w:t>
+            </w:r>
+            <w:r>
+              <w:rPr>
+                <w:rFonts w:ascii="BRH Devanagari Extra" w:hAnsi="BRH Devanagari Extra" w:cs="BRH Devanagari Extra"/>
+                <w:sz w:val="32"/>
+                <w:szCs w:val="40"/>
+              </w:rPr>
+              <w:t>)- uÉÉ</w:t>
+            </w:r>
+            <w:r>
+              <w:rPr>
+                <w:rFonts w:ascii="BRH Malayalam Extra" w:hAnsi="BRH Malayalam Extra" w:cs="BRH Devanagari Extra"/>
+                <w:szCs w:val="40"/>
+              </w:rPr>
+              <w:t>–</w:t>
+            </w:r>
+            <w:r>
+              <w:rPr>
+                <w:rFonts w:ascii="BRH Devanagari Extra" w:hAnsi="BRH Devanagari Extra" w:cs="BRH Devanagari Extra"/>
+                <w:sz w:val="32"/>
+                <w:szCs w:val="40"/>
+              </w:rPr>
+              <w:t xml:space="preserve"> | ÌuÉ</w:t>
+            </w:r>
+            <w:r>
+              <w:rPr>
+                <w:rFonts w:ascii="BRH Malayalam Extra" w:hAnsi="BRH Malayalam Extra" w:cs="BRH Devanagari Extra"/>
+                <w:szCs w:val="40"/>
+              </w:rPr>
+              <w:t>–</w:t>
+            </w:r>
+            <w:r>
+              <w:rPr>
+                <w:rFonts w:ascii="BRH Devanagari Extra" w:hAnsi="BRH Devanagari Extra" w:cs="BRH Devanagari Extra"/>
+                <w:sz w:val="32"/>
+                <w:szCs w:val="40"/>
+              </w:rPr>
+              <w:t>whÉÉå</w:t>
+            </w:r>
+            <w:r>
+              <w:rPr>
+                <w:rFonts w:ascii="BRH Malayalam Extra" w:hAnsi="BRH Malayalam Extra" w:cs="BRH Devanagari Extra"/>
+                <w:szCs w:val="40"/>
+              </w:rPr>
+              <w:t>–</w:t>
+            </w:r>
+            <w:r>
+              <w:rPr>
+                <w:rFonts w:ascii="BRH Devanagari Extra" w:hAnsi="BRH Devanagari Extra" w:cs="BRH Devanagari Extra"/>
+                <w:sz w:val="32"/>
+                <w:szCs w:val="40"/>
+              </w:rPr>
+              <w:t xml:space="preserve"> | E</w:t>
+            </w:r>
+            <w:r>
+              <w:rPr>
+                <w:rFonts w:ascii="BRH Malayalam Extra" w:hAnsi="BRH Malayalam Extra" w:cs="BRH Devanagari Extra"/>
+                <w:szCs w:val="40"/>
+              </w:rPr>
+              <w:t>–</w:t>
+            </w:r>
+            <w:r>
+              <w:rPr>
+                <w:rFonts w:ascii="BRH Devanagari Extra" w:hAnsi="BRH Devanagari Extra" w:cs="BRH Devanagari Extra"/>
+                <w:sz w:val="32"/>
+                <w:szCs w:val="40"/>
+              </w:rPr>
+              <w:t>iÉ |</w:t>
+            </w:r>
+          </w:p>
+          <w:p>
+            <w:pPr>
+              <w:widowControl w:val="0"/>
+              <w:autoSpaceDE w:val="0"/>
+              <w:autoSpaceDN w:val="0"/>
+              <w:adjustRightInd w:val="0"/>
+              <w:rPr>
+                <w:rFonts w:ascii="BRH Devanagari Extra" w:hAnsi="BRH Devanagari Extra" w:cs="BRH Devanagari Extra"/>
+                <w:sz w:val="32"/>
+                <w:szCs w:val="40"/>
+              </w:rPr>
+            </w:pPr>
+            <w:r>
+              <w:rPr>
+                <w:rFonts w:ascii="BRH Devanagari Extra" w:hAnsi="BRH Devanagari Extra" w:cs="BRH Devanagari Extra"/>
+                <w:sz w:val="32"/>
+                <w:szCs w:val="40"/>
+              </w:rPr>
+              <w:t>uÉÉ</w:t>
+            </w:r>
+            <w:r>
+              <w:rPr>
+                <w:rFonts w:ascii="BRH Malayalam Extra" w:hAnsi="BRH Malayalam Extra" w:cs="BRH Devanagari Extra"/>
+                <w:szCs w:val="40"/>
+              </w:rPr>
+              <w:t>–</w:t>
+            </w:r>
+            <w:r>
+              <w:rPr>
+                <w:rFonts w:ascii="BRH Devanagari Extra" w:hAnsi="BRH Devanagari Extra" w:cs="BRH Devanagari Extra"/>
+                <w:sz w:val="32"/>
+                <w:szCs w:val="40"/>
+              </w:rPr>
+              <w:t xml:space="preserve"> ÌuÉ</w:t>
+            </w:r>
+            <w:r>
+              <w:rPr>
+                <w:rFonts w:ascii="BRH Malayalam Extra" w:hAnsi="BRH Malayalam Extra" w:cs="BRH Devanagari Extra"/>
+                <w:szCs w:val="40"/>
+              </w:rPr>
+              <w:t>–</w:t>
+            </w:r>
+            <w:r>
+              <w:rPr>
+                <w:rFonts w:ascii="BRH Devanagari Extra" w:hAnsi="BRH Devanagari Extra" w:cs="BRH Devanagari Extra"/>
+                <w:sz w:val="32"/>
+                <w:szCs w:val="40"/>
+              </w:rPr>
+              <w:t>whÉÉå</w:t>
+            </w:r>
+            <w:r>
+              <w:rPr>
+                <w:rFonts w:ascii="BRH Malayalam Extra" w:hAnsi="BRH Malayalam Extra" w:cs="BRH Devanagari Extra"/>
+                <w:szCs w:val="40"/>
+              </w:rPr>
+              <w:t>–</w:t>
+            </w:r>
+            <w:r>
+              <w:rPr>
+                <w:rFonts w:ascii="BRH Devanagari Extra" w:hAnsi="BRH Devanagari Extra" w:cs="BRH Devanagari Extra"/>
+                <w:sz w:val="32"/>
+                <w:szCs w:val="40"/>
+              </w:rPr>
+              <w:t xml:space="preserve"> ÌuÉ</w:t>
+            </w:r>
+            <w:r>
+              <w:rPr>
+                <w:rFonts w:ascii="BRH Malayalam Extra" w:hAnsi="BRH Malayalam Extra" w:cs="BRH Devanagari Extra"/>
+                <w:szCs w:val="40"/>
+              </w:rPr>
+              <w:t>–</w:t>
+            </w:r>
+            <w:r>
+              <w:rPr>
+                <w:rFonts w:ascii="BRH Devanagari Extra" w:hAnsi="BRH Devanagari Extra" w:cs="BRH Devanagari Extra"/>
+                <w:sz w:val="32"/>
+                <w:szCs w:val="40"/>
+              </w:rPr>
+              <w:t>whÉÉå</w:t>
+            </w:r>
+            <w:r>
+              <w:rPr>
+                <w:rFonts w:ascii="BRH Malayalam Extra" w:hAnsi="BRH Malayalam Extra" w:cs="BRH Devanagari Extra"/>
+                <w:szCs w:val="40"/>
+              </w:rPr>
+              <w:t>–</w:t>
+            </w:r>
+            <w:r>
+              <w:rPr>
+                <w:rFonts w:ascii="BRH Devanagari Extra" w:hAnsi="BRH Devanagari Extra" w:cs="BRH Devanagari Extra"/>
+                <w:sz w:val="32"/>
+                <w:szCs w:val="40"/>
+              </w:rPr>
+              <w:t xml:space="preserve"> uÉÉ</w:t>
+            </w:r>
+            <w:r>
+              <w:rPr>
+                <w:rFonts w:ascii="BRH Malayalam Extra" w:hAnsi="BRH Malayalam Extra" w:cs="BRH Devanagari Extra"/>
+                <w:szCs w:val="40"/>
+              </w:rPr>
+              <w:t>–</w:t>
+            </w:r>
+            <w:r>
+              <w:rPr>
+                <w:rFonts w:ascii="BRH Devanagari Extra" w:hAnsi="BRH Devanagari Extra" w:cs="BRH Devanagari Extra"/>
+                <w:sz w:val="32"/>
+                <w:szCs w:val="40"/>
+              </w:rPr>
+              <w:t xml:space="preserve"> uÉÉ</w:t>
+            </w:r>
+            <w:r>
+              <w:rPr>
+                <w:rFonts w:ascii="BRH Malayalam Extra" w:hAnsi="BRH Malayalam Extra" w:cs="BRH Devanagari Extra"/>
+                <w:szCs w:val="40"/>
+              </w:rPr>
+              <w:t>–</w:t>
+            </w:r>
+            <w:r>
+              <w:rPr>
+                <w:rFonts w:ascii="BRH Devanagari Extra" w:hAnsi="BRH Devanagari Extra" w:cs="BRH Devanagari Extra"/>
+                <w:sz w:val="32"/>
+                <w:szCs w:val="40"/>
+              </w:rPr>
+              <w:t xml:space="preserve"> ÌuÉ</w:t>
+            </w:r>
+            <w:r>
+              <w:rPr>
+                <w:rFonts w:ascii="BRH Malayalam Extra" w:hAnsi="BRH Malayalam Extra" w:cs="BRH Devanagari Extra"/>
+                <w:szCs w:val="40"/>
+              </w:rPr>
+              <w:t>–</w:t>
+            </w:r>
+            <w:r>
+              <w:rPr>
+                <w:rFonts w:ascii="BRH Devanagari Extra" w:hAnsi="BRH Devanagari Extra" w:cs="BRH Devanagari Extra"/>
+                <w:sz w:val="32"/>
+                <w:szCs w:val="40"/>
+                <w:highlight w:val="green"/>
+              </w:rPr>
+              <w:t>whÉ</w:t>
+            </w:r>
+            <w:r>
+              <w:rPr>
+                <w:rFonts w:ascii="BRH Malayalam Extra" w:hAnsi="BRH Malayalam Extra" w:cs="BRH Devanagari Extra"/>
+                <w:szCs w:val="40"/>
+                <w:highlight w:val="green"/>
+              </w:rPr>
+              <w:t>–</w:t>
+            </w:r>
+            <w:r>
+              <w:rPr>
+                <w:rFonts w:ascii="BRH Devanagari Extra" w:hAnsi="BRH Devanagari Extra" w:cs="BRH Devanagari Extra"/>
+                <w:sz w:val="32"/>
+                <w:szCs w:val="40"/>
+                <w:highlight w:val="green"/>
+              </w:rPr>
+              <w:t>uÉÑ</w:t>
+            </w:r>
+            <w:r>
+              <w:rPr>
+                <w:rFonts w:ascii="BRH Malayalam Extra" w:hAnsi="BRH Malayalam Extra" w:cs="BRH Devanagari Extra"/>
+                <w:szCs w:val="40"/>
+              </w:rPr>
+              <w:t>–</w:t>
+            </w:r>
+            <w:r>
+              <w:rPr>
+                <w:rFonts w:ascii="BRH Devanagari Extra" w:hAnsi="BRH Devanagari Extra" w:cs="BRH Devanagari Extra"/>
+                <w:sz w:val="32"/>
+                <w:szCs w:val="40"/>
+              </w:rPr>
+              <w:t xml:space="preserve">iÉÉåiÉ ÌuÉþwhÉÉå uÉÉ uÉÉ </w:t>
+            </w:r>
+            <w:r>
+              <w:rPr>
+                <w:rFonts w:ascii="BRH Devanagari Extra" w:hAnsi="BRH Devanagari Extra" w:cs="BRH Devanagari Extra"/>
+                <w:sz w:val="32"/>
+                <w:szCs w:val="40"/>
+                <w:highlight w:val="green"/>
+              </w:rPr>
+              <w:t>ÌuÉ</w:t>
+            </w:r>
+            <w:r>
+              <w:rPr>
+                <w:rFonts w:ascii="BRH Devanagari Extra" w:hAnsi="BRH Devanagari Extra" w:cs="BRH Devanagari Extra"/>
+                <w:sz w:val="32"/>
+                <w:szCs w:val="40"/>
+              </w:rPr>
+              <w:t>whÉuÉ</w:t>
+            </w:r>
+            <w:r>
+              <w:rPr>
+                <w:rFonts w:ascii="BRH Malayalam Extra" w:hAnsi="BRH Malayalam Extra" w:cs="BRH Devanagari Extra"/>
+                <w:szCs w:val="40"/>
+              </w:rPr>
+              <w:t>–</w:t>
+            </w:r>
+            <w:r>
+              <w:rPr>
+                <w:rFonts w:ascii="BRH Devanagari Extra" w:hAnsi="BRH Devanagari Extra" w:cs="BRH Devanagari Extra"/>
+                <w:sz w:val="32"/>
+                <w:szCs w:val="40"/>
+              </w:rPr>
+              <w:t xml:space="preserve">ÑiÉ | </w:t>
+            </w:r>
+          </w:p>
+          <w:p>
+            <w:pPr>
+              <w:widowControl w:val="0"/>
+              <w:autoSpaceDE w:val="0"/>
+              <w:autoSpaceDN w:val="0"/>
+              <w:adjustRightInd w:val="0"/>
+              <w:rPr>
+                <w:rFonts w:ascii="BRH Devanagari Extra" w:hAnsi="BRH Devanagari Extra" w:cs="BRH Devanagari Extra"/>
+                <w:sz w:val="32"/>
+                <w:szCs w:val="40"/>
+              </w:rPr>
+            </w:pPr>
+            <w:r>
+              <w:rPr>
+                <w:rFonts w:cs="BRH Devanagari Extra"/>
+                <w:szCs w:val="40"/>
+              </w:rPr>
+              <w:t>4</w:t>
+            </w:r>
+            <w:r>
+              <w:rPr>
+                <w:rFonts w:cs="BRH Devanagari Extra"/>
+                <w:szCs w:val="40"/>
+              </w:rPr>
+              <w:t>7</w:t>
+            </w:r>
+            <w:r>
+              <w:rPr>
+                <w:rFonts w:ascii="BRH Devanagari Extra" w:hAnsi="BRH Devanagari Extra" w:cs="BRH Devanagari Extra"/>
+                <w:sz w:val="32"/>
+                <w:szCs w:val="40"/>
+              </w:rPr>
+              <w:t>)</w:t>
+            </w:r>
+            <w:r>
+              <w:rPr>
+                <w:rFonts w:ascii="BRH Devanagari Extra" w:hAnsi="BRH Devanagari Extra" w:cs="BRH Devanagari Extra"/>
+                <w:sz w:val="32"/>
+                <w:szCs w:val="40"/>
+              </w:rPr>
+              <w:tab/>
+            </w:r>
+            <w:r>
+              <w:rPr>
+                <w:rFonts w:cs="BRH Devanagari Extra"/>
+                <w:szCs w:val="40"/>
+              </w:rPr>
+              <w:t>1</w:t>
+            </w:r>
+            <w:r>
+              <w:rPr>
+                <w:rFonts w:ascii="BRH Devanagari Extra" w:hAnsi="BRH Devanagari Extra" w:cs="BRH Devanagari Extra"/>
+                <w:sz w:val="32"/>
+                <w:szCs w:val="40"/>
+              </w:rPr>
+              <w:t>.</w:t>
+            </w:r>
+            <w:r>
+              <w:rPr>
+                <w:rFonts w:cs="BRH Devanagari Extra"/>
+                <w:szCs w:val="40"/>
+              </w:rPr>
+              <w:t>2</w:t>
+            </w:r>
+            <w:r>
+              <w:rPr>
+                <w:rFonts w:ascii="BRH Devanagari Extra" w:hAnsi="BRH Devanagari Extra" w:cs="BRH Devanagari Extra"/>
+                <w:sz w:val="32"/>
+                <w:szCs w:val="40"/>
+              </w:rPr>
+              <w:t>.</w:t>
+            </w:r>
+            <w:r>
+              <w:rPr>
+                <w:rFonts w:cs="BRH Devanagari Extra"/>
+                <w:szCs w:val="40"/>
+              </w:rPr>
+              <w:t>13</w:t>
+            </w:r>
+            <w:r>
+              <w:rPr>
+                <w:rFonts w:ascii="BRH Devanagari Extra" w:hAnsi="BRH Devanagari Extra" w:cs="BRH Devanagari Extra"/>
+                <w:sz w:val="32"/>
+                <w:szCs w:val="40"/>
+              </w:rPr>
+              <w:t>.</w:t>
+            </w:r>
+            <w:r>
+              <w:rPr>
+                <w:rFonts w:cs="BRH Devanagari Extra"/>
+                <w:szCs w:val="40"/>
+              </w:rPr>
+              <w:t>2</w:t>
+            </w:r>
+            <w:r>
+              <w:rPr>
+                <w:rFonts w:ascii="BRH Devanagari Extra" w:hAnsi="BRH Devanagari Extra" w:cs="BRH Devanagari Extra"/>
+                <w:sz w:val="32"/>
+                <w:szCs w:val="40"/>
+              </w:rPr>
+              <w:t>(</w:t>
+            </w:r>
+            <w:r>
+              <w:rPr>
+                <w:rFonts w:cs="BRH Devanagari Extra"/>
+                <w:szCs w:val="40"/>
+              </w:rPr>
+              <w:t>4</w:t>
+            </w:r>
+            <w:r>
+              <w:rPr>
+                <w:rFonts w:cs="BRH Devanagari Extra"/>
+                <w:szCs w:val="40"/>
+              </w:rPr>
+              <w:t>0</w:t>
+            </w:r>
+            <w:r>
+              <w:rPr>
+                <w:rFonts w:ascii="BRH Devanagari Extra" w:hAnsi="BRH Devanagari Extra" w:cs="BRH Devanagari Extra"/>
+                <w:sz w:val="32"/>
+                <w:szCs w:val="40"/>
+              </w:rPr>
+              <w:t>)- ÌuÉ</w:t>
+            </w:r>
+            <w:r>
+              <w:rPr>
+                <w:rFonts w:ascii="BRH Malayalam Extra" w:hAnsi="BRH Malayalam Extra" w:cs="BRH Devanagari Extra"/>
+                <w:szCs w:val="40"/>
+              </w:rPr>
+              <w:t>–</w:t>
+            </w:r>
+            <w:r>
+              <w:rPr>
+                <w:rFonts w:ascii="BRH Devanagari Extra" w:hAnsi="BRH Devanagari Extra" w:cs="BRH Devanagari Extra"/>
+                <w:sz w:val="32"/>
+                <w:szCs w:val="40"/>
+              </w:rPr>
+              <w:t>whÉÉå</w:t>
+            </w:r>
+            <w:r>
+              <w:rPr>
+                <w:rFonts w:ascii="BRH Malayalam Extra" w:hAnsi="BRH Malayalam Extra" w:cs="BRH Devanagari Extra"/>
+                <w:szCs w:val="40"/>
+              </w:rPr>
+              <w:t>–</w:t>
+            </w:r>
+            <w:r>
+              <w:rPr>
+                <w:rFonts w:ascii="BRH Devanagari Extra" w:hAnsi="BRH Devanagari Extra" w:cs="BRH Devanagari Extra"/>
+                <w:sz w:val="32"/>
+                <w:szCs w:val="40"/>
+              </w:rPr>
+              <w:t xml:space="preserve"> | E</w:t>
+            </w:r>
+            <w:r>
+              <w:rPr>
+                <w:rFonts w:ascii="BRH Malayalam Extra" w:hAnsi="BRH Malayalam Extra" w:cs="BRH Devanagari Extra"/>
+                <w:szCs w:val="40"/>
+              </w:rPr>
+              <w:t>–</w:t>
+            </w:r>
+            <w:r>
+              <w:rPr>
+                <w:rFonts w:ascii="BRH Devanagari Extra" w:hAnsi="BRH Devanagari Extra" w:cs="BRH Devanagari Extra"/>
+                <w:sz w:val="32"/>
+                <w:szCs w:val="40"/>
+              </w:rPr>
+              <w:t>iÉ | uÉÉ</w:t>
+            </w:r>
+            <w:r>
+              <w:rPr>
+                <w:rFonts w:ascii="BRH Malayalam Extra" w:hAnsi="BRH Malayalam Extra" w:cs="BRH Devanagari Extra"/>
+                <w:szCs w:val="40"/>
+              </w:rPr>
+              <w:t>–</w:t>
+            </w:r>
+            <w:r>
+              <w:rPr>
+                <w:rFonts w:ascii="BRH Devanagari Extra" w:hAnsi="BRH Devanagari Extra" w:cs="BRH Devanagari Extra"/>
+                <w:sz w:val="32"/>
+                <w:szCs w:val="40"/>
+              </w:rPr>
+              <w:t xml:space="preserve"> |</w:t>
+            </w:r>
+          </w:p>
+          <w:p>
+            <w:pPr>
+              <w:widowControl w:val="0"/>
+              <w:autoSpaceDE w:val="0"/>
+              <w:autoSpaceDN w:val="0"/>
+              <w:adjustRightInd w:val="0"/>
+              <w:rPr>
+                <w:rFonts w:ascii="BRH Devanagari Extra" w:hAnsi="BRH Devanagari Extra" w:cs="BRH Devanagari Extra"/>
+                <w:sz w:val="32"/>
+                <w:szCs w:val="40"/>
+              </w:rPr>
+            </w:pPr>
+            <w:r>
+              <w:rPr>
+                <w:rFonts w:ascii="BRH Devanagari Extra" w:hAnsi="BRH Devanagari Extra" w:cs="BRH Devanagari Extra"/>
+                <w:sz w:val="32"/>
+                <w:szCs w:val="40"/>
+              </w:rPr>
+              <w:t>ÌuÉ</w:t>
+            </w:r>
+            <w:r>
+              <w:rPr>
+                <w:rFonts w:ascii="BRH Malayalam Extra" w:hAnsi="BRH Malayalam Extra" w:cs="BRH Devanagari Extra"/>
+                <w:szCs w:val="40"/>
+              </w:rPr>
+              <w:t>–</w:t>
+            </w:r>
+            <w:r>
+              <w:rPr>
+                <w:rFonts w:ascii="BRH Devanagari Extra" w:hAnsi="BRH Devanagari Extra" w:cs="BRH Devanagari Extra"/>
+                <w:sz w:val="32"/>
+                <w:szCs w:val="40"/>
+                <w:highlight w:val="green"/>
+              </w:rPr>
+              <w:t>whÉ</w:t>
+            </w:r>
+            <w:r>
+              <w:rPr>
+                <w:rFonts w:ascii="BRH Malayalam Extra" w:hAnsi="BRH Malayalam Extra" w:cs="BRH Devanagari Extra"/>
+                <w:szCs w:val="40"/>
+                <w:highlight w:val="green"/>
+              </w:rPr>
+              <w:t>–</w:t>
+            </w:r>
+            <w:r>
+              <w:rPr>
+                <w:rFonts w:ascii="BRH Devanagari Extra" w:hAnsi="BRH Devanagari Extra" w:cs="BRH Devanagari Extra"/>
+                <w:sz w:val="32"/>
+                <w:szCs w:val="40"/>
+                <w:highlight w:val="green"/>
+              </w:rPr>
+              <w:t>uÉ</w:t>
+            </w:r>
+            <w:r>
+              <w:rPr>
+                <w:rFonts w:ascii="BRH Malayalam Extra" w:hAnsi="BRH Malayalam Extra" w:cs="BRH Devanagari Extra"/>
+                <w:szCs w:val="40"/>
+              </w:rPr>
+              <w:t>–</w:t>
+            </w:r>
+            <w:r>
+              <w:rPr>
+                <w:rFonts w:ascii="BRH Devanagari Extra" w:hAnsi="BRH Devanagari Extra" w:cs="BRH Devanagari Extra"/>
+                <w:sz w:val="32"/>
+                <w:szCs w:val="40"/>
+              </w:rPr>
+              <w:t xml:space="preserve">ÑiÉÉåiÉ ÌuÉþwhÉÉå </w:t>
+            </w:r>
+            <w:r>
+              <w:rPr>
+                <w:rFonts w:ascii="BRH Devanagari Extra" w:hAnsi="BRH Devanagari Extra" w:cs="BRH Devanagari Extra"/>
+                <w:sz w:val="32"/>
+                <w:szCs w:val="40"/>
+                <w:highlight w:val="green"/>
+              </w:rPr>
+              <w:t>ÌuÉ</w:t>
+            </w:r>
+            <w:r>
+              <w:rPr>
+                <w:rFonts w:ascii="BRH Devanagari Extra" w:hAnsi="BRH Devanagari Extra" w:cs="BRH Devanagari Extra"/>
+                <w:sz w:val="32"/>
+                <w:szCs w:val="40"/>
+              </w:rPr>
+              <w:t>whÉ</w:t>
+            </w:r>
+            <w:r>
+              <w:rPr>
+                <w:rFonts w:ascii="BRH Devanagari Extra" w:hAnsi="BRH Devanagari Extra" w:cs="BRH Devanagari Extra"/>
+                <w:sz w:val="32"/>
+                <w:szCs w:val="40"/>
+                <w:highlight w:val="green"/>
+              </w:rPr>
+              <w:t>uÉ</w:t>
+            </w:r>
+            <w:r>
+              <w:rPr>
+                <w:rFonts w:ascii="BRH Malayalam Extra" w:hAnsi="BRH Malayalam Extra" w:cs="BRH Devanagari Extra"/>
+                <w:szCs w:val="40"/>
+                <w:highlight w:val="green"/>
+              </w:rPr>
+              <w:t>–</w:t>
+            </w:r>
+            <w:r>
+              <w:rPr>
+                <w:rFonts w:ascii="BRH Devanagari Extra" w:hAnsi="BRH Devanagari Extra" w:cs="BRH Devanagari Extra"/>
+                <w:sz w:val="32"/>
+                <w:szCs w:val="40"/>
+              </w:rPr>
+              <w:t>ÑiÉ uÉÉþ uÉÉå</w:t>
+            </w:r>
+            <w:r>
+              <w:rPr>
+                <w:rFonts w:ascii="BRH Malayalam Extra" w:hAnsi="BRH Malayalam Extra" w:cs="BRH Devanagari Extra"/>
+                <w:szCs w:val="40"/>
+              </w:rPr>
+              <w:t>–</w:t>
+            </w:r>
+            <w:r>
+              <w:rPr>
+                <w:rFonts w:ascii="BRH Devanagari Extra" w:hAnsi="BRH Devanagari Extra" w:cs="BRH Devanagari Extra"/>
+                <w:sz w:val="32"/>
+                <w:szCs w:val="40"/>
+              </w:rPr>
+              <w:t xml:space="preserve">iÉ ÌuÉþwhÉÉå </w:t>
+            </w:r>
+            <w:r>
+              <w:rPr>
+                <w:rFonts w:ascii="BRH Devanagari Extra" w:hAnsi="BRH Devanagari Extra" w:cs="BRH Devanagari Extra"/>
+                <w:sz w:val="32"/>
+                <w:szCs w:val="40"/>
+                <w:highlight w:val="green"/>
+              </w:rPr>
+              <w:t>ÌuÉ</w:t>
+            </w:r>
+            <w:r>
+              <w:rPr>
+                <w:rFonts w:ascii="BRH Devanagari Extra" w:hAnsi="BRH Devanagari Extra" w:cs="BRH Devanagari Extra"/>
+                <w:sz w:val="32"/>
+                <w:szCs w:val="40"/>
+              </w:rPr>
+              <w:t>whÉ</w:t>
+            </w:r>
+            <w:r>
+              <w:rPr>
+                <w:rFonts w:ascii="BRH Devanagari Extra" w:hAnsi="BRH Devanagari Extra" w:cs="BRH Devanagari Extra"/>
+                <w:sz w:val="32"/>
+                <w:szCs w:val="40"/>
+                <w:highlight w:val="green"/>
+              </w:rPr>
+              <w:t>uÉ</w:t>
+            </w:r>
+            <w:r>
+              <w:rPr>
+                <w:rFonts w:ascii="BRH Malayalam Extra" w:hAnsi="BRH Malayalam Extra" w:cs="BRH Devanagari Extra"/>
+                <w:szCs w:val="40"/>
+              </w:rPr>
+              <w:t>–</w:t>
+            </w:r>
+            <w:r>
+              <w:rPr>
+                <w:rFonts w:ascii="BRH Devanagari Extra" w:hAnsi="BRH Devanagari Extra" w:cs="BRH Devanagari Extra"/>
+                <w:sz w:val="32"/>
+                <w:szCs w:val="40"/>
+              </w:rPr>
+              <w:t xml:space="preserve">ÑiÉ uÉÉÿ | </w:t>
+            </w:r>
+          </w:p>
+          <w:p>
+            <w:pPr>
+              <w:rPr>
+                <w:rFonts w:cs="Latha"/>
+                <w:b/>
+                <w:bCs/>
+                <w:szCs w:val="28"/>
+                <w:cs/>
+                <w:lang w:bidi="ta-IN"/>
+              </w:rPr>
+            </w:pPr>
+          </w:p>
+        </w:tc>
+      </w:tr>
+      <w:bookmarkEnd w:id="5"/>
+      <w:tr>
+        <w:trPr>
+          <w:gridBefore w:val="1"/>
+          <w:wBefore w:w="78" w:type="dxa"/>
+        </w:trPr>
+        <w:tc>
+          <w:tcPr>
+            <w:tcW w:w="7372" w:type="dxa"/>
+          </w:tcPr>
+          <w:p>
+            <w:pPr>
               <w:rPr>
                 <w:rFonts w:cs="Latha"/>
                 <w:b/>
@@ -38143,7 +39640,6 @@
                 <w:sz w:val="28"/>
                 <w:szCs w:val="28"/>
               </w:rPr>
-              <w:lastRenderedPageBreak/>
               <w:t>1.2.13.3 Ghanam</w:t>
             </w:r>
           </w:p>
@@ -39564,6 +41060,7 @@
                 <w:color w:val="000000"/>
                 <w:szCs w:val="40"/>
               </w:rPr>
+              <w:lastRenderedPageBreak/>
               <w:t>21</w:t>
             </w:r>
             <w:r>
@@ -39737,6 +41234,7 @@
                 <w:color w:val="000000"/>
                 <w:szCs w:val="40"/>
               </w:rPr>
+              <w:lastRenderedPageBreak/>
               <w:t>20</w:t>
             </w:r>
             <w:r>
@@ -40119,6 +41617,7 @@
                 <w:szCs w:val="28"/>
                 <w:lang w:bidi="ta-IN"/>
               </w:rPr>
+              <w:lastRenderedPageBreak/>
               <w:t xml:space="preserve">Total </w:t>
             </w:r>
             <w:r>
@@ -40206,6 +41705,7 @@
                 <w:color w:val="000000"/>
                 <w:szCs w:val="40"/>
               </w:rPr>
+              <w:lastRenderedPageBreak/>
               <w:t>49</w:t>
             </w:r>
             <w:r>
@@ -40688,7 +42188,6 @@
                 <w:color w:val="000000"/>
                 <w:szCs w:val="40"/>
               </w:rPr>
-              <w:lastRenderedPageBreak/>
               <w:t>50</w:t>
             </w:r>
             <w:r>
@@ -41200,7 +42699,6 @@
                 <w:color w:val="000000"/>
                 <w:szCs w:val="40"/>
               </w:rPr>
-              <w:lastRenderedPageBreak/>
               <w:t>49</w:t>
             </w:r>
             <w:r>
@@ -41660,7 +43158,6 @@
                 <w:color w:val="000000"/>
                 <w:szCs w:val="40"/>
               </w:rPr>
-              <w:lastRenderedPageBreak/>
               <w:t>50</w:t>
             </w:r>
             <w:r>
@@ -42195,7 +43692,6 @@
                 <w:color w:val="000000"/>
                 <w:szCs w:val="40"/>
               </w:rPr>
-              <w:lastRenderedPageBreak/>
               <w:t>37</w:t>
             </w:r>
             <w:r>
@@ -42799,7 +44295,7 @@
               </w:rPr>
               <w:t>É</w:t>
             </w:r>
-            <w:bookmarkStart w:id="5" w:name="_Hlk118706436"/>
+            <w:bookmarkStart w:id="6" w:name="_Hlk118706436"/>
             <w:r>
               <w:rPr>
                 <w:rFonts w:ascii="BRH Devanagari Extra" w:hAnsi="BRH Devanagari Extra" w:cs="BRH Devanagari Extra"/>
@@ -42810,7 +44306,7 @@
               </w:rPr>
               <w:t>Ï</w:t>
             </w:r>
-            <w:bookmarkEnd w:id="5"/>
+            <w:bookmarkEnd w:id="6"/>
             <w:r>
               <w:rPr>
                 <w:rFonts w:ascii="BRH Devanagari Extra" w:hAnsi="BRH Devanagari Extra" w:cs="BRH Devanagari Extra"/>
@@ -43034,7 +44530,17 @@
                 <w:sz w:val="32"/>
                 <w:szCs w:val="40"/>
               </w:rPr>
-              <w:t xml:space="preserve"> M×ühÉÑwuÉ M×ühÉÑwuÉ</w:t>
+              <w:t xml:space="preserve"> </w:t>
+            </w:r>
+            <w:r>
+              <w:rPr>
+                <w:rFonts w:ascii="BRH Devanagari Extra" w:hAnsi="BRH Devanagari Extra" w:cs="BRH Devanagari Extra"/>
+                <w:color w:val="000000"/>
+                <w:sz w:val="32"/>
+                <w:szCs w:val="40"/>
+              </w:rPr>
+              <w:lastRenderedPageBreak/>
+              <w:t>M×ühÉÑwuÉ M×ühÉÑwuÉ</w:t>
             </w:r>
             <w:r>
               <w:rPr>
@@ -43327,6 +44833,7 @@
                 <w:color w:val="000000"/>
                 <w:szCs w:val="40"/>
               </w:rPr>
+              <w:lastRenderedPageBreak/>
               <w:t>37</w:t>
             </w:r>
             <w:r>
@@ -44125,7 +45632,17 @@
                 <w:sz w:val="32"/>
                 <w:szCs w:val="40"/>
               </w:rPr>
-              <w:t xml:space="preserve"> SæurÉÉþ</w:t>
+              <w:t xml:space="preserve"> </w:t>
+            </w:r>
+            <w:r>
+              <w:rPr>
+                <w:rFonts w:ascii="BRH Devanagari Extra" w:hAnsi="BRH Devanagari Extra" w:cs="BRH Devanagari Extra"/>
+                <w:color w:val="000000"/>
+                <w:sz w:val="32"/>
+                <w:szCs w:val="40"/>
+              </w:rPr>
+              <w:lastRenderedPageBreak/>
+              <w:t>SæurÉÉþ</w:t>
             </w:r>
             <w:r>
               <w:rPr>
@@ -44449,6 +45966,7 @@
                 <w:color w:val="000000"/>
                 <w:szCs w:val="40"/>
               </w:rPr>
+              <w:lastRenderedPageBreak/>
               <w:t>44</w:t>
             </w:r>
             <w:r>

</xml_diff>

<commit_message>
nmv 08 11 2022
</commit_message>
<xml_diff>
--- a/TS Jatai Ghanam Project/TS 1.2/TS 1.2 Ghanam Sanskrit Corrections.docx
+++ b/TS Jatai Ghanam Project/TS 1.2/TS 1.2 Ghanam Sanskrit Corrections.docx
@@ -166,27 +166,7 @@
           <w:sz w:val="28"/>
           <w:szCs w:val="32"/>
         </w:rPr>
-        <w:t>(</w:t>
-      </w:r>
-      <w:proofErr w:type="gramStart"/>
-      <w:r>
-        <w:rPr>
-          <w:b/>
-          <w:bCs/>
-          <w:sz w:val="28"/>
-          <w:szCs w:val="32"/>
-        </w:rPr>
-        <w:t>ignore</w:t>
-      </w:r>
-      <w:proofErr w:type="gramEnd"/>
-      <w:r>
-        <w:rPr>
-          <w:b/>
-          <w:bCs/>
-          <w:sz w:val="28"/>
-          <w:szCs w:val="32"/>
-        </w:rPr>
-        <w:t xml:space="preserve"> those which are already incorporated in your book’s version and date)</w:t>
+        <w:t>(ignore those which are already incorporated in your book’s version and date)</w:t>
       </w:r>
     </w:p>
     <w:tbl>
@@ -24353,33 +24333,22 @@
               </w:rPr>
               <w:t>(aaÉç</w:t>
             </w:r>
-            <w:proofErr w:type="gramStart"/>
-            <w:r>
-              <w:rPr>
-                <w:rFonts w:ascii="BRH Malayalam Extra" w:hAnsi="BRH Malayalam Extra" w:cs="BRH Devanagari Extra"/>
-                <w:color w:val="000000"/>
-                <w:szCs w:val="40"/>
-              </w:rPr>
-              <w:t>–</w:t>
-            </w:r>
-            <w:r>
-              <w:rPr>
-                <w:rFonts w:ascii="BRH Devanagari Extra" w:hAnsi="BRH Devanagari Extra" w:cs="BRH Devanagari Extra"/>
-                <w:color w:val="000000"/>
-                <w:sz w:val="32"/>
-                <w:szCs w:val="40"/>
-              </w:rPr>
-              <w:t>)xM</w:t>
-            </w:r>
-            <w:proofErr w:type="gramEnd"/>
-            <w:r>
-              <w:rPr>
-                <w:rFonts w:ascii="BRH Devanagari Extra" w:hAnsi="BRH Devanagari Extra" w:cs="BRH Devanagari Extra"/>
-                <w:color w:val="000000"/>
-                <w:sz w:val="32"/>
-                <w:szCs w:val="40"/>
-              </w:rPr>
-              <w:t>×ü</w:t>
+            <w:r>
+              <w:rPr>
+                <w:rFonts w:ascii="BRH Malayalam Extra" w:hAnsi="BRH Malayalam Extra" w:cs="BRH Devanagari Extra"/>
+                <w:color w:val="000000"/>
+                <w:szCs w:val="40"/>
+              </w:rPr>
+              <w:t>–</w:t>
+            </w:r>
+            <w:r>
+              <w:rPr>
+                <w:rFonts w:ascii="BRH Devanagari Extra" w:hAnsi="BRH Devanagari Extra" w:cs="BRH Devanagari Extra"/>
+                <w:color w:val="000000"/>
+                <w:sz w:val="32"/>
+                <w:szCs w:val="40"/>
+              </w:rPr>
+              <w:t>)xM×ü</w:t>
             </w:r>
             <w:r>
               <w:rPr>
@@ -24497,33 +24466,22 @@
               </w:rPr>
               <w:t>(aaÉç</w:t>
             </w:r>
-            <w:proofErr w:type="gramStart"/>
-            <w:r>
-              <w:rPr>
-                <w:rFonts w:ascii="BRH Malayalam Extra" w:hAnsi="BRH Malayalam Extra" w:cs="BRH Devanagari Extra"/>
-                <w:color w:val="000000"/>
-                <w:szCs w:val="40"/>
-              </w:rPr>
-              <w:t>–</w:t>
-            </w:r>
-            <w:r>
-              <w:rPr>
-                <w:rFonts w:ascii="BRH Devanagari Extra" w:hAnsi="BRH Devanagari Extra" w:cs="BRH Devanagari Extra"/>
-                <w:color w:val="000000"/>
-                <w:sz w:val="32"/>
-                <w:szCs w:val="40"/>
-              </w:rPr>
-              <w:t>)xM</w:t>
-            </w:r>
-            <w:proofErr w:type="gramEnd"/>
-            <w:r>
-              <w:rPr>
-                <w:rFonts w:ascii="BRH Devanagari Extra" w:hAnsi="BRH Devanagari Extra" w:cs="BRH Devanagari Extra"/>
-                <w:color w:val="000000"/>
-                <w:sz w:val="32"/>
-                <w:szCs w:val="40"/>
-              </w:rPr>
-              <w:t>×ü</w:t>
+            <w:r>
+              <w:rPr>
+                <w:rFonts w:ascii="BRH Malayalam Extra" w:hAnsi="BRH Malayalam Extra" w:cs="BRH Devanagari Extra"/>
+                <w:color w:val="000000"/>
+                <w:szCs w:val="40"/>
+              </w:rPr>
+              <w:t>–</w:t>
+            </w:r>
+            <w:r>
+              <w:rPr>
+                <w:rFonts w:ascii="BRH Devanagari Extra" w:hAnsi="BRH Devanagari Extra" w:cs="BRH Devanagari Extra"/>
+                <w:color w:val="000000"/>
+                <w:sz w:val="32"/>
+                <w:szCs w:val="40"/>
+              </w:rPr>
+              <w:t>)xM×ü</w:t>
             </w:r>
             <w:r>
               <w:rPr>
@@ -26035,33 +25993,22 @@
               </w:rPr>
               <w:t>(aaÉç</w:t>
             </w:r>
-            <w:proofErr w:type="gramStart"/>
-            <w:r>
-              <w:rPr>
-                <w:rFonts w:ascii="BRH Malayalam Extra" w:hAnsi="BRH Malayalam Extra" w:cs="BRH Devanagari Extra"/>
-                <w:color w:val="000000"/>
-                <w:szCs w:val="40"/>
-              </w:rPr>
-              <w:t>–</w:t>
-            </w:r>
-            <w:r>
-              <w:rPr>
-                <w:rFonts w:ascii="BRH Devanagari Extra" w:hAnsi="BRH Devanagari Extra" w:cs="BRH Devanagari Extra"/>
-                <w:color w:val="000000"/>
-                <w:sz w:val="32"/>
-                <w:szCs w:val="40"/>
-              </w:rPr>
-              <w:t>)xM</w:t>
-            </w:r>
-            <w:proofErr w:type="gramEnd"/>
-            <w:r>
-              <w:rPr>
-                <w:rFonts w:ascii="BRH Devanagari Extra" w:hAnsi="BRH Devanagari Extra" w:cs="BRH Devanagari Extra"/>
-                <w:color w:val="000000"/>
-                <w:sz w:val="32"/>
-                <w:szCs w:val="40"/>
-              </w:rPr>
-              <w:t>×ü</w:t>
+            <w:r>
+              <w:rPr>
+                <w:rFonts w:ascii="BRH Malayalam Extra" w:hAnsi="BRH Malayalam Extra" w:cs="BRH Devanagari Extra"/>
+                <w:color w:val="000000"/>
+                <w:szCs w:val="40"/>
+              </w:rPr>
+              <w:t>–</w:t>
+            </w:r>
+            <w:r>
+              <w:rPr>
+                <w:rFonts w:ascii="BRH Devanagari Extra" w:hAnsi="BRH Devanagari Extra" w:cs="BRH Devanagari Extra"/>
+                <w:color w:val="000000"/>
+                <w:sz w:val="32"/>
+                <w:szCs w:val="40"/>
+              </w:rPr>
+              <w:t>)xM×ü</w:t>
             </w:r>
             <w:r>
               <w:rPr>
@@ -26095,7 +26042,7 @@
                 <w:sz w:val="32"/>
                 <w:szCs w:val="40"/>
               </w:rPr>
-              <w:t>xirÉþ</w:t>
+              <w:t>xirÉ</w:t>
             </w:r>
             <w:r>
               <w:rPr>
@@ -26106,6 +26053,15 @@
                 <w:highlight w:val="green"/>
               </w:rPr>
               <w:t>rÉ</w:t>
+            </w:r>
+            <w:r>
+              <w:rPr>
+                <w:rFonts w:ascii="BRH Devanagari Extra" w:hAnsi="BRH Devanagari Extra" w:cs="BRH Devanagari Extra"/>
+                <w:color w:val="000000"/>
+                <w:sz w:val="32"/>
+                <w:szCs w:val="40"/>
+              </w:rPr>
+              <w:t>þ</w:t>
             </w:r>
             <w:r>
               <w:rPr>
@@ -26156,33 +26112,22 @@
               </w:rPr>
               <w:t>(aaÉç</w:t>
             </w:r>
-            <w:proofErr w:type="gramStart"/>
-            <w:r>
-              <w:rPr>
-                <w:rFonts w:ascii="BRH Malayalam Extra" w:hAnsi="BRH Malayalam Extra" w:cs="BRH Devanagari Extra"/>
-                <w:color w:val="000000"/>
-                <w:szCs w:val="40"/>
-              </w:rPr>
-              <w:t>–</w:t>
-            </w:r>
-            <w:r>
-              <w:rPr>
-                <w:rFonts w:ascii="BRH Devanagari Extra" w:hAnsi="BRH Devanagari Extra" w:cs="BRH Devanagari Extra"/>
-                <w:color w:val="000000"/>
-                <w:sz w:val="32"/>
-                <w:szCs w:val="40"/>
-              </w:rPr>
-              <w:t>)xM</w:t>
-            </w:r>
-            <w:proofErr w:type="gramEnd"/>
-            <w:r>
-              <w:rPr>
-                <w:rFonts w:ascii="BRH Devanagari Extra" w:hAnsi="BRH Devanagari Extra" w:cs="BRH Devanagari Extra"/>
-                <w:color w:val="000000"/>
-                <w:sz w:val="32"/>
-                <w:szCs w:val="40"/>
-              </w:rPr>
-              <w:t>×ü</w:t>
+            <w:r>
+              <w:rPr>
+                <w:rFonts w:ascii="BRH Malayalam Extra" w:hAnsi="BRH Malayalam Extra" w:cs="BRH Devanagari Extra"/>
+                <w:color w:val="000000"/>
+                <w:szCs w:val="40"/>
+              </w:rPr>
+              <w:t>–</w:t>
+            </w:r>
+            <w:r>
+              <w:rPr>
+                <w:rFonts w:ascii="BRH Devanagari Extra" w:hAnsi="BRH Devanagari Extra" w:cs="BRH Devanagari Extra"/>
+                <w:color w:val="000000"/>
+                <w:sz w:val="32"/>
+                <w:szCs w:val="40"/>
+              </w:rPr>
+              <w:t>)xM×ü</w:t>
             </w:r>
             <w:r>
               <w:rPr>
@@ -26250,7 +26195,193 @@
                 <w:sz w:val="32"/>
                 <w:szCs w:val="40"/>
               </w:rPr>
-              <w:t xml:space="preserve">iÉÇ ÆrÉeÉþqÉÉlÉxrÉ </w:t>
+              <w:t>iÉÇ ÆrÉeÉþqÉÉlÉxrÉ xuÉ</w:t>
+            </w:r>
+            <w:r>
+              <w:rPr>
+                <w:rFonts w:ascii="BRH Malayalam Extra" w:hAnsi="BRH Malayalam Extra" w:cs="BRH Devanagari Extra"/>
+                <w:color w:val="000000"/>
+                <w:szCs w:val="40"/>
+              </w:rPr>
+              <w:t>–</w:t>
+            </w:r>
+            <w:r>
+              <w:rPr>
+                <w:rFonts w:ascii="BRH Devanagari Extra" w:hAnsi="BRH Devanagari Extra" w:cs="BRH Devanagari Extra"/>
+                <w:color w:val="000000"/>
+                <w:sz w:val="32"/>
+                <w:szCs w:val="40"/>
+              </w:rPr>
+              <w:t>xirÉ</w:t>
+            </w:r>
+            <w:r>
+              <w:rPr>
+                <w:rFonts w:ascii="BRH Devanagari Extra" w:hAnsi="BRH Devanagari Extra" w:cs="BRH Devanagari Extra"/>
+                <w:color w:val="000000"/>
+                <w:sz w:val="32"/>
+                <w:szCs w:val="40"/>
+                <w:highlight w:val="green"/>
+              </w:rPr>
+              <w:t>rÉ</w:t>
+            </w:r>
+            <w:r>
+              <w:rPr>
+                <w:rFonts w:ascii="BRH Devanagari Extra" w:hAnsi="BRH Devanagari Extra" w:cs="BRH Devanagari Extra"/>
+                <w:color w:val="000000"/>
+                <w:sz w:val="32"/>
+                <w:szCs w:val="40"/>
+              </w:rPr>
+              <w:t>þ</w:t>
+            </w:r>
+            <w:r>
+              <w:rPr>
+                <w:rFonts w:ascii="BRH Devanagari Extra" w:hAnsi="BRH Devanagari Extra" w:cs="BRH Devanagari Extra"/>
+                <w:color w:val="000000"/>
+                <w:sz w:val="32"/>
+                <w:szCs w:val="40"/>
+              </w:rPr>
+              <w:t>lÉÏ xuÉ</w:t>
+            </w:r>
+            <w:r>
+              <w:rPr>
+                <w:rFonts w:ascii="BRH Malayalam Extra" w:hAnsi="BRH Malayalam Extra" w:cs="BRH Devanagari Extra"/>
+                <w:color w:val="000000"/>
+                <w:szCs w:val="40"/>
+              </w:rPr>
+              <w:t>–</w:t>
+            </w:r>
+            <w:r>
+              <w:rPr>
+                <w:rFonts w:ascii="BRH Devanagari Extra" w:hAnsi="BRH Devanagari Extra" w:cs="BRH Devanagari Extra"/>
+                <w:color w:val="000000"/>
+                <w:sz w:val="32"/>
+                <w:szCs w:val="40"/>
+              </w:rPr>
+              <w:t>xirÉ</w:t>
+            </w:r>
+            <w:r>
+              <w:rPr>
+                <w:rFonts w:ascii="BRH Devanagari Extra" w:hAnsi="BRH Devanagari Extra" w:cs="BRH Devanagari Extra"/>
+                <w:color w:val="000000"/>
+                <w:sz w:val="32"/>
+                <w:szCs w:val="40"/>
+                <w:highlight w:val="green"/>
+              </w:rPr>
+              <w:t>rÉ</w:t>
+            </w:r>
+            <w:r>
+              <w:rPr>
+                <w:rFonts w:ascii="BRH Devanagari Extra" w:hAnsi="BRH Devanagari Extra" w:cs="BRH Devanagari Extra"/>
+                <w:color w:val="000000"/>
+                <w:sz w:val="32"/>
+                <w:szCs w:val="40"/>
+              </w:rPr>
+              <w:t>þ</w:t>
+            </w:r>
+            <w:r>
+              <w:rPr>
+                <w:rFonts w:ascii="BRH Devanagari Extra" w:hAnsi="BRH Devanagari Extra" w:cs="BRH Devanagari Extra"/>
+                <w:color w:val="000000"/>
+                <w:sz w:val="32"/>
+                <w:szCs w:val="40"/>
+              </w:rPr>
+              <w:t>lÉÏ</w:t>
+            </w:r>
+            <w:r>
+              <w:rPr>
+                <w:rFonts w:ascii="BRH Malayalam Extra" w:hAnsi="BRH Malayalam Extra" w:cs="BRH Devanagari Extra"/>
+                <w:color w:val="000000"/>
+                <w:szCs w:val="40"/>
+              </w:rPr>
+              <w:t>–</w:t>
+            </w:r>
+            <w:r>
+              <w:rPr>
+                <w:rFonts w:ascii="BRH Devanagari Extra" w:hAnsi="BRH Devanagari Extra" w:cs="BRH Devanagari Extra"/>
+                <w:color w:val="000000"/>
+                <w:sz w:val="32"/>
+                <w:szCs w:val="40"/>
+              </w:rPr>
+              <w:t xml:space="preserve"> rÉeÉþqÉÉlÉxrÉ xÉ(aaÉç)xM×ü</w:t>
+            </w:r>
+            <w:r>
+              <w:rPr>
+                <w:rFonts w:ascii="BRH Malayalam Extra" w:hAnsi="BRH Malayalam Extra" w:cs="BRH Devanagari Extra"/>
+                <w:color w:val="000000"/>
+                <w:szCs w:val="40"/>
+              </w:rPr>
+              <w:t>–</w:t>
+            </w:r>
+            <w:r>
+              <w:rPr>
+                <w:rFonts w:ascii="BRH Devanagari Extra" w:hAnsi="BRH Devanagari Extra" w:cs="BRH Devanagari Extra"/>
+                <w:color w:val="000000"/>
+                <w:sz w:val="32"/>
+                <w:szCs w:val="40"/>
+              </w:rPr>
+              <w:t>iÉ(aqÉç) xÉ(aaÉçþ)xM×ü</w:t>
+            </w:r>
+            <w:r>
+              <w:rPr>
+                <w:rFonts w:ascii="BRH Malayalam Extra" w:hAnsi="BRH Malayalam Extra" w:cs="BRH Devanagari Extra"/>
+                <w:color w:val="000000"/>
+                <w:szCs w:val="40"/>
+              </w:rPr>
+              <w:t>–</w:t>
+            </w:r>
+            <w:r>
+              <w:rPr>
+                <w:rFonts w:ascii="BRH Devanagari Extra" w:hAnsi="BRH Devanagari Extra" w:cs="BRH Devanagari Extra"/>
+                <w:color w:val="000000"/>
+                <w:sz w:val="32"/>
+                <w:szCs w:val="40"/>
+              </w:rPr>
+              <w:t>iÉÇ ÆrÉeÉþqÉÉlÉxrÉ xuÉ</w:t>
+            </w:r>
+            <w:r>
+              <w:rPr>
+                <w:rFonts w:ascii="BRH Malayalam Extra" w:hAnsi="BRH Malayalam Extra" w:cs="BRH Devanagari Extra"/>
+                <w:color w:val="000000"/>
+                <w:szCs w:val="40"/>
+              </w:rPr>
+              <w:t>–</w:t>
+            </w:r>
+            <w:r>
+              <w:rPr>
+                <w:rFonts w:ascii="BRH Devanagari Extra" w:hAnsi="BRH Devanagari Extra" w:cs="BRH Devanagari Extra"/>
+                <w:color w:val="000000"/>
+                <w:sz w:val="32"/>
+                <w:szCs w:val="40"/>
+              </w:rPr>
+              <w:t>xirÉ</w:t>
+            </w:r>
+            <w:r>
+              <w:rPr>
+                <w:rFonts w:ascii="BRH Devanagari Extra" w:hAnsi="BRH Devanagari Extra" w:cs="BRH Devanagari Extra"/>
+                <w:color w:val="000000"/>
+                <w:sz w:val="32"/>
+                <w:szCs w:val="40"/>
+                <w:highlight w:val="green"/>
+              </w:rPr>
+              <w:t>rÉ</w:t>
+            </w:r>
+            <w:r>
+              <w:rPr>
+                <w:rFonts w:ascii="BRH Devanagari Extra" w:hAnsi="BRH Devanagari Extra" w:cs="BRH Devanagari Extra"/>
+                <w:color w:val="000000"/>
+                <w:sz w:val="32"/>
+                <w:szCs w:val="40"/>
+              </w:rPr>
+              <w:t>þ</w:t>
+            </w:r>
+            <w:r>
+              <w:rPr>
+                <w:rFonts w:ascii="BRH Devanagari Extra" w:hAnsi="BRH Devanagari Extra" w:cs="BRH Devanagari Extra"/>
+                <w:color w:val="000000"/>
+                <w:sz w:val="32"/>
+                <w:szCs w:val="40"/>
+              </w:rPr>
+              <w:t xml:space="preserve">lÉÏ | </w:t>
             </w:r>
           </w:p>
           <w:p>
@@ -26259,7 +26390,6 @@
               <w:autoSpaceDE w:val="0"/>
               <w:autoSpaceDN w:val="0"/>
               <w:adjustRightInd w:val="0"/>
-              <w:ind w:right="-319"/>
               <w:rPr>
                 <w:rFonts w:ascii="BRH Devanagari Extra" w:hAnsi="BRH Devanagari Extra" w:cs="BRH Devanagari Extra"/>
                 <w:color w:val="000000"/>
@@ -26269,29 +26399,131 @@
             </w:pPr>
             <w:r>
               <w:rPr>
-                <w:rFonts w:ascii="BRH Devanagari Extra" w:hAnsi="BRH Devanagari Extra" w:cs="BRH Devanagari Extra"/>
-                <w:color w:val="000000"/>
-                <w:sz w:val="32"/>
-                <w:szCs w:val="40"/>
-              </w:rPr>
-              <w:t>xuÉ</w:t>
-            </w:r>
-            <w:r>
-              <w:rPr>
-                <w:rFonts w:ascii="BRH Malayalam Extra" w:hAnsi="BRH Malayalam Extra" w:cs="BRH Devanagari Extra"/>
-                <w:color w:val="000000"/>
-                <w:szCs w:val="40"/>
-              </w:rPr>
-              <w:t>–</w:t>
-            </w:r>
-            <w:r>
-              <w:rPr>
-                <w:rFonts w:ascii="BRH Devanagari Extra" w:hAnsi="BRH Devanagari Extra" w:cs="BRH Devanagari Extra"/>
-                <w:color w:val="000000"/>
-                <w:sz w:val="32"/>
-                <w:szCs w:val="40"/>
-              </w:rPr>
-              <w:t>xirÉþ</w:t>
+                <w:rFonts w:cs="BRH Devanagari Extra"/>
+                <w:color w:val="000000"/>
+                <w:szCs w:val="40"/>
+              </w:rPr>
+              <w:t>38</w:t>
+            </w:r>
+            <w:r>
+              <w:rPr>
+                <w:rFonts w:ascii="BRH Devanagari Extra" w:hAnsi="BRH Devanagari Extra" w:cs="BRH Devanagari Extra"/>
+                <w:color w:val="000000"/>
+                <w:sz w:val="32"/>
+                <w:szCs w:val="40"/>
+              </w:rPr>
+              <w:t>)</w:t>
+            </w:r>
+            <w:r>
+              <w:rPr>
+                <w:rFonts w:ascii="BRH Devanagari Extra" w:hAnsi="BRH Devanagari Extra" w:cs="BRH Devanagari Extra"/>
+                <w:color w:val="000000"/>
+                <w:sz w:val="32"/>
+                <w:szCs w:val="40"/>
+              </w:rPr>
+              <w:tab/>
+            </w:r>
+            <w:r>
+              <w:rPr>
+                <w:rFonts w:cs="BRH Devanagari Extra"/>
+                <w:color w:val="000000"/>
+                <w:szCs w:val="40"/>
+              </w:rPr>
+              <w:t>1</w:t>
+            </w:r>
+            <w:r>
+              <w:rPr>
+                <w:rFonts w:ascii="BRH Devanagari Extra" w:hAnsi="BRH Devanagari Extra" w:cs="BRH Devanagari Extra"/>
+                <w:color w:val="000000"/>
+                <w:sz w:val="32"/>
+                <w:szCs w:val="40"/>
+              </w:rPr>
+              <w:t>.</w:t>
+            </w:r>
+            <w:r>
+              <w:rPr>
+                <w:rFonts w:cs="BRH Devanagari Extra"/>
+                <w:color w:val="000000"/>
+                <w:szCs w:val="40"/>
+              </w:rPr>
+              <w:t>2</w:t>
+            </w:r>
+            <w:r>
+              <w:rPr>
+                <w:rFonts w:ascii="BRH Devanagari Extra" w:hAnsi="BRH Devanagari Extra" w:cs="BRH Devanagari Extra"/>
+                <w:color w:val="000000"/>
+                <w:sz w:val="32"/>
+                <w:szCs w:val="40"/>
+              </w:rPr>
+              <w:t>.</w:t>
+            </w:r>
+            <w:r>
+              <w:rPr>
+                <w:rFonts w:cs="BRH Devanagari Extra"/>
+                <w:color w:val="000000"/>
+                <w:szCs w:val="40"/>
+              </w:rPr>
+              <w:t>9</w:t>
+            </w:r>
+            <w:r>
+              <w:rPr>
+                <w:rFonts w:ascii="BRH Devanagari Extra" w:hAnsi="BRH Devanagari Extra" w:cs="BRH Devanagari Extra"/>
+                <w:color w:val="000000"/>
+                <w:sz w:val="32"/>
+                <w:szCs w:val="40"/>
+              </w:rPr>
+              <w:t>.</w:t>
+            </w:r>
+            <w:r>
+              <w:rPr>
+                <w:rFonts w:cs="BRH Devanagari Extra"/>
+                <w:color w:val="000000"/>
+                <w:szCs w:val="40"/>
+              </w:rPr>
+              <w:t>1</w:t>
+            </w:r>
+            <w:r>
+              <w:rPr>
+                <w:rFonts w:ascii="BRH Devanagari Extra" w:hAnsi="BRH Devanagari Extra" w:cs="BRH Devanagari Extra"/>
+                <w:color w:val="000000"/>
+                <w:sz w:val="32"/>
+                <w:szCs w:val="40"/>
+              </w:rPr>
+              <w:t>(</w:t>
+            </w:r>
+            <w:r>
+              <w:rPr>
+                <w:rFonts w:cs="BRH Devanagari Extra"/>
+                <w:color w:val="000000"/>
+                <w:szCs w:val="40"/>
+              </w:rPr>
+              <w:t>34</w:t>
+            </w:r>
+            <w:r>
+              <w:rPr>
+                <w:rFonts w:ascii="BRH Devanagari Extra" w:hAnsi="BRH Devanagari Extra" w:cs="BRH Devanagari Extra"/>
+                <w:color w:val="000000"/>
+                <w:sz w:val="32"/>
+                <w:szCs w:val="40"/>
+              </w:rPr>
+              <w:t>)- rÉeÉþqÉÉlÉxrÉ | xuÉ</w:t>
+            </w:r>
+            <w:r>
+              <w:rPr>
+                <w:rFonts w:ascii="BRH Malayalam Extra" w:hAnsi="BRH Malayalam Extra" w:cs="BRH Devanagari Extra"/>
+                <w:color w:val="000000"/>
+                <w:szCs w:val="40"/>
+              </w:rPr>
+              <w:t>–</w:t>
+            </w:r>
+            <w:r>
+              <w:rPr>
+                <w:rFonts w:ascii="BRH Devanagari Extra" w:hAnsi="BRH Devanagari Extra" w:cs="BRH Devanagari Extra"/>
+                <w:color w:val="000000"/>
+                <w:sz w:val="32"/>
+                <w:szCs w:val="40"/>
+              </w:rPr>
+              <w:t>xirÉ</w:t>
             </w:r>
             <w:r>
               <w:rPr>
@@ -26309,78 +26541,52 @@
                 <w:color w:val="000000"/>
                 <w:sz w:val="32"/>
                 <w:szCs w:val="40"/>
-              </w:rPr>
-              <w:t>lÉÏ xuÉ</w:t>
-            </w:r>
-            <w:r>
-              <w:rPr>
-                <w:rFonts w:ascii="BRH Malayalam Extra" w:hAnsi="BRH Malayalam Extra" w:cs="BRH Devanagari Extra"/>
-                <w:color w:val="000000"/>
-                <w:szCs w:val="40"/>
-              </w:rPr>
-              <w:t>–</w:t>
-            </w:r>
-            <w:r>
-              <w:rPr>
-                <w:rFonts w:ascii="BRH Devanagari Extra" w:hAnsi="BRH Devanagari Extra" w:cs="BRH Devanagari Extra"/>
-                <w:color w:val="000000"/>
-                <w:sz w:val="32"/>
-                <w:szCs w:val="40"/>
-              </w:rPr>
-              <w:t>xirÉþ</w:t>
-            </w:r>
-            <w:r>
-              <w:rPr>
-                <w:rFonts w:ascii="BRH Devanagari Extra" w:hAnsi="BRH Devanagari Extra" w:cs="BRH Devanagari Extra"/>
-                <w:color w:val="000000"/>
-                <w:sz w:val="32"/>
-                <w:szCs w:val="40"/>
                 <w:highlight w:val="green"/>
               </w:rPr>
-              <w:t>rÉ</w:t>
-            </w:r>
-            <w:r>
-              <w:rPr>
-                <w:rFonts w:ascii="BRH Devanagari Extra" w:hAnsi="BRH Devanagari Extra" w:cs="BRH Devanagari Extra"/>
-                <w:color w:val="000000"/>
-                <w:sz w:val="32"/>
-                <w:szCs w:val="40"/>
-              </w:rPr>
-              <w:t>lÉÏ</w:t>
-            </w:r>
-            <w:r>
-              <w:rPr>
-                <w:rFonts w:ascii="BRH Malayalam Extra" w:hAnsi="BRH Malayalam Extra" w:cs="BRH Devanagari Extra"/>
-                <w:color w:val="000000"/>
-                <w:szCs w:val="40"/>
-              </w:rPr>
-              <w:t>–</w:t>
-            </w:r>
-            <w:r>
-              <w:rPr>
-                <w:rFonts w:ascii="BRH Devanagari Extra" w:hAnsi="BRH Devanagari Extra" w:cs="BRH Devanagari Extra"/>
-                <w:color w:val="000000"/>
-                <w:sz w:val="32"/>
-                <w:szCs w:val="40"/>
-              </w:rPr>
-              <w:t xml:space="preserve"> rÉeÉþqÉÉlÉxrÉ xÉ(aaÉç)xM×ü</w:t>
-            </w:r>
-            <w:r>
-              <w:rPr>
-                <w:rFonts w:ascii="BRH Malayalam Extra" w:hAnsi="BRH Malayalam Extra" w:cs="BRH Devanagari Extra"/>
-                <w:color w:val="000000"/>
-                <w:szCs w:val="40"/>
-              </w:rPr>
-              <w:t>–</w:t>
-            </w:r>
-            <w:r>
-              <w:rPr>
-                <w:rFonts w:ascii="BRH Devanagari Extra" w:hAnsi="BRH Devanagari Extra" w:cs="BRH Devanagari Extra"/>
-                <w:color w:val="000000"/>
-                <w:sz w:val="32"/>
-                <w:szCs w:val="40"/>
-              </w:rPr>
-              <w:t xml:space="preserve">iÉ(aqÉç) </w:t>
+              <w:t>þ</w:t>
+            </w:r>
+            <w:r>
+              <w:rPr>
+                <w:rFonts w:ascii="BRH Devanagari Extra" w:hAnsi="BRH Devanagari Extra" w:cs="BRH Devanagari Extra"/>
+                <w:color w:val="000000"/>
+                <w:sz w:val="32"/>
+                <w:szCs w:val="40"/>
+              </w:rPr>
+              <w:t>lÉÏ | A</w:t>
+            </w:r>
+            <w:r>
+              <w:rPr>
+                <w:rFonts w:ascii="BRH Malayalam Extra" w:hAnsi="BRH Malayalam Extra" w:cs="BRH Devanagari Extra"/>
+                <w:color w:val="000000"/>
+                <w:szCs w:val="40"/>
+              </w:rPr>
+              <w:t>–</w:t>
+            </w:r>
+            <w:r>
+              <w:rPr>
+                <w:rFonts w:ascii="BRH Devanagari Extra" w:hAnsi="BRH Devanagari Extra" w:cs="BRH Devanagari Extra"/>
+                <w:color w:val="000000"/>
+                <w:sz w:val="32"/>
+                <w:szCs w:val="40"/>
+              </w:rPr>
+              <w:t>ÍxÉ</w:t>
+            </w:r>
+            <w:r>
+              <w:rPr>
+                <w:rFonts w:ascii="BRH Malayalam Extra" w:hAnsi="BRH Malayalam Extra" w:cs="BRH Devanagari Extra"/>
+                <w:color w:val="000000"/>
+                <w:szCs w:val="40"/>
+              </w:rPr>
+              <w:t>–</w:t>
+            </w:r>
+            <w:r>
+              <w:rPr>
+                <w:rFonts w:ascii="BRH Devanagari Extra" w:hAnsi="BRH Devanagari Extra" w:cs="BRH Devanagari Extra"/>
+                <w:color w:val="000000"/>
+                <w:sz w:val="32"/>
+                <w:szCs w:val="40"/>
+              </w:rPr>
+              <w:t xml:space="preserve"> |</w:t>
             </w:r>
           </w:p>
           <w:p>
@@ -26389,7 +26595,6 @@
               <w:autoSpaceDE w:val="0"/>
               <w:autoSpaceDN w:val="0"/>
               <w:adjustRightInd w:val="0"/>
-              <w:ind w:right="-319"/>
               <w:rPr>
                 <w:rFonts w:ascii="BRH Devanagari Extra" w:hAnsi="BRH Devanagari Extra" w:cs="BRH Devanagari Extra"/>
                 <w:color w:val="000000"/>
@@ -26404,41 +26609,24 @@
                 <w:sz w:val="32"/>
                 <w:szCs w:val="40"/>
               </w:rPr>
-              <w:t>xÉ(aaÉçþ)xM×ü</w:t>
-            </w:r>
-            <w:r>
-              <w:rPr>
-                <w:rFonts w:ascii="BRH Malayalam Extra" w:hAnsi="BRH Malayalam Extra" w:cs="BRH Devanagari Extra"/>
-                <w:color w:val="000000"/>
-                <w:szCs w:val="40"/>
-              </w:rPr>
-              <w:t>–</w:t>
-            </w:r>
-            <w:r>
-              <w:rPr>
-                <w:rFonts w:ascii="BRH Devanagari Extra" w:hAnsi="BRH Devanagari Extra" w:cs="BRH Devanagari Extra"/>
-                <w:color w:val="000000"/>
-                <w:sz w:val="32"/>
-                <w:szCs w:val="40"/>
-              </w:rPr>
-              <w:t>iÉÇ ÆrÉeÉþqÉÉlÉxrÉ xuÉ</w:t>
-            </w:r>
-            <w:r>
-              <w:rPr>
-                <w:rFonts w:ascii="BRH Malayalam Extra" w:hAnsi="BRH Malayalam Extra" w:cs="BRH Devanagari Extra"/>
-                <w:color w:val="000000"/>
-                <w:szCs w:val="40"/>
-              </w:rPr>
-              <w:t>–</w:t>
-            </w:r>
-            <w:r>
-              <w:rPr>
-                <w:rFonts w:ascii="BRH Devanagari Extra" w:hAnsi="BRH Devanagari Extra" w:cs="BRH Devanagari Extra"/>
-                <w:color w:val="000000"/>
-                <w:sz w:val="32"/>
-                <w:szCs w:val="40"/>
-              </w:rPr>
-              <w:t>xirÉþ</w:t>
+              <w:t>rÉeÉþqÉÉlÉxrÉ xuÉ</w:t>
+            </w:r>
+            <w:r>
+              <w:rPr>
+                <w:rFonts w:ascii="BRH Malayalam Extra" w:hAnsi="BRH Malayalam Extra" w:cs="BRH Devanagari Extra"/>
+                <w:color w:val="000000"/>
+                <w:szCs w:val="40"/>
+              </w:rPr>
+              <w:t>–</w:t>
+            </w:r>
+            <w:r>
+              <w:rPr>
+                <w:rFonts w:ascii="BRH Devanagari Extra" w:hAnsi="BRH Devanagari Extra" w:cs="BRH Devanagari Extra"/>
+                <w:color w:val="000000"/>
+                <w:sz w:val="32"/>
+                <w:szCs w:val="40"/>
+              </w:rPr>
+              <w:t>xirÉ</w:t>
             </w:r>
             <w:r>
               <w:rPr>
@@ -26457,7 +26645,95 @@
                 <w:sz w:val="32"/>
                 <w:szCs w:val="40"/>
               </w:rPr>
-              <w:t xml:space="preserve">lÉÏ | </w:t>
+              <w:t>þ</w:t>
+            </w:r>
+            <w:r>
+              <w:rPr>
+                <w:rFonts w:ascii="BRH Devanagari Extra" w:hAnsi="BRH Devanagari Extra" w:cs="BRH Devanagari Extra"/>
+                <w:color w:val="000000"/>
+                <w:sz w:val="32"/>
+                <w:szCs w:val="40"/>
+              </w:rPr>
+              <w:t>lÉÏ xuÉ</w:t>
+            </w:r>
+            <w:r>
+              <w:rPr>
+                <w:rFonts w:ascii="BRH Malayalam Extra" w:hAnsi="BRH Malayalam Extra" w:cs="BRH Devanagari Extra"/>
+                <w:color w:val="000000"/>
+                <w:szCs w:val="40"/>
+              </w:rPr>
+              <w:t>–</w:t>
+            </w:r>
+            <w:r>
+              <w:rPr>
+                <w:rFonts w:ascii="BRH Devanagari Extra" w:hAnsi="BRH Devanagari Extra" w:cs="BRH Devanagari Extra"/>
+                <w:color w:val="000000"/>
+                <w:sz w:val="32"/>
+                <w:szCs w:val="40"/>
+              </w:rPr>
+              <w:t>xirÉ</w:t>
+            </w:r>
+            <w:r>
+              <w:rPr>
+                <w:rFonts w:ascii="BRH Devanagari Extra" w:hAnsi="BRH Devanagari Extra" w:cs="BRH Devanagari Extra"/>
+                <w:color w:val="000000"/>
+                <w:sz w:val="32"/>
+                <w:szCs w:val="40"/>
+                <w:highlight w:val="green"/>
+              </w:rPr>
+              <w:t>rÉ</w:t>
+            </w:r>
+            <w:r>
+              <w:rPr>
+                <w:rFonts w:ascii="BRH Devanagari Extra" w:hAnsi="BRH Devanagari Extra" w:cs="BRH Devanagari Extra"/>
+                <w:color w:val="000000"/>
+                <w:sz w:val="32"/>
+                <w:szCs w:val="40"/>
+              </w:rPr>
+              <w:t>þ</w:t>
+            </w:r>
+            <w:r>
+              <w:rPr>
+                <w:rFonts w:ascii="BRH Devanagari Extra" w:hAnsi="BRH Devanagari Extra" w:cs="BRH Devanagari Extra"/>
+                <w:color w:val="000000"/>
+                <w:sz w:val="32"/>
+                <w:szCs w:val="40"/>
+              </w:rPr>
+              <w:t>lÉÏ</w:t>
+            </w:r>
+            <w:r>
+              <w:rPr>
+                <w:rFonts w:ascii="BRH Malayalam Extra" w:hAnsi="BRH Malayalam Extra" w:cs="BRH Devanagari Extra"/>
+                <w:color w:val="000000"/>
+                <w:szCs w:val="40"/>
+              </w:rPr>
+              <w:t>–</w:t>
+            </w:r>
+            <w:r>
+              <w:rPr>
+                <w:rFonts w:ascii="BRH Devanagari Extra" w:hAnsi="BRH Devanagari Extra" w:cs="BRH Devanagari Extra"/>
+                <w:color w:val="000000"/>
+                <w:sz w:val="32"/>
+                <w:szCs w:val="40"/>
+              </w:rPr>
+              <w:t xml:space="preserve"> rÉeÉþqÉÉlÉxrÉ</w:t>
+            </w:r>
+            <w:r>
+              <w:rPr>
+                <w:rFonts w:ascii="BRH Malayalam Extra" w:hAnsi="BRH Malayalam Extra" w:cs="BRH Devanagari Extra"/>
+                <w:color w:val="000000"/>
+                <w:szCs w:val="40"/>
+              </w:rPr>
+              <w:t>–</w:t>
+            </w:r>
+            <w:r>
+              <w:rPr>
+                <w:rFonts w:ascii="BRH Devanagari Extra" w:hAnsi="BRH Devanagari Extra" w:cs="BRH Devanagari Extra"/>
+                <w:color w:val="000000"/>
+                <w:sz w:val="32"/>
+                <w:szCs w:val="40"/>
+              </w:rPr>
+              <w:t xml:space="preserve"> rÉeÉþqÉÉlÉxrÉ </w:t>
             </w:r>
           </w:p>
           <w:p>
@@ -26475,114 +26751,12 @@
             </w:pPr>
             <w:r>
               <w:rPr>
-                <w:rFonts w:cs="BRH Devanagari Extra"/>
-                <w:color w:val="000000"/>
-                <w:szCs w:val="40"/>
-              </w:rPr>
-              <w:t>38</w:t>
-            </w:r>
-            <w:r>
-              <w:rPr>
-                <w:rFonts w:ascii="BRH Devanagari Extra" w:hAnsi="BRH Devanagari Extra" w:cs="BRH Devanagari Extra"/>
-                <w:color w:val="000000"/>
-                <w:sz w:val="32"/>
-                <w:szCs w:val="40"/>
-              </w:rPr>
-              <w:t>)</w:t>
-            </w:r>
-            <w:r>
-              <w:rPr>
-                <w:rFonts w:ascii="BRH Devanagari Extra" w:hAnsi="BRH Devanagari Extra" w:cs="BRH Devanagari Extra"/>
-                <w:color w:val="000000"/>
-                <w:sz w:val="32"/>
-                <w:szCs w:val="40"/>
-              </w:rPr>
-              <w:tab/>
-            </w:r>
-            <w:r>
-              <w:rPr>
-                <w:rFonts w:cs="BRH Devanagari Extra"/>
-                <w:color w:val="000000"/>
-                <w:szCs w:val="40"/>
-              </w:rPr>
-              <w:t>1</w:t>
-            </w:r>
-            <w:r>
-              <w:rPr>
-                <w:rFonts w:ascii="BRH Devanagari Extra" w:hAnsi="BRH Devanagari Extra" w:cs="BRH Devanagari Extra"/>
-                <w:color w:val="000000"/>
-                <w:sz w:val="32"/>
-                <w:szCs w:val="40"/>
-              </w:rPr>
-              <w:t>.</w:t>
-            </w:r>
-            <w:r>
-              <w:rPr>
-                <w:rFonts w:cs="BRH Devanagari Extra"/>
-                <w:color w:val="000000"/>
-                <w:szCs w:val="40"/>
-              </w:rPr>
-              <w:t>2</w:t>
-            </w:r>
-            <w:r>
-              <w:rPr>
-                <w:rFonts w:ascii="BRH Devanagari Extra" w:hAnsi="BRH Devanagari Extra" w:cs="BRH Devanagari Extra"/>
-                <w:color w:val="000000"/>
-                <w:sz w:val="32"/>
-                <w:szCs w:val="40"/>
-              </w:rPr>
-              <w:t>.</w:t>
-            </w:r>
-            <w:r>
-              <w:rPr>
-                <w:rFonts w:cs="BRH Devanagari Extra"/>
-                <w:color w:val="000000"/>
-                <w:szCs w:val="40"/>
-              </w:rPr>
-              <w:t>9</w:t>
-            </w:r>
-            <w:r>
-              <w:rPr>
-                <w:rFonts w:ascii="BRH Devanagari Extra" w:hAnsi="BRH Devanagari Extra" w:cs="BRH Devanagari Extra"/>
-                <w:color w:val="000000"/>
-                <w:sz w:val="32"/>
-                <w:szCs w:val="40"/>
-              </w:rPr>
-              <w:t>.</w:t>
-            </w:r>
-            <w:r>
-              <w:rPr>
-                <w:rFonts w:cs="BRH Devanagari Extra"/>
-                <w:color w:val="000000"/>
-                <w:szCs w:val="40"/>
-              </w:rPr>
-              <w:t>1</w:t>
-            </w:r>
-            <w:r>
-              <w:rPr>
-                <w:rFonts w:ascii="BRH Devanagari Extra" w:hAnsi="BRH Devanagari Extra" w:cs="BRH Devanagari Extra"/>
-                <w:color w:val="000000"/>
-                <w:sz w:val="32"/>
-                <w:szCs w:val="40"/>
-              </w:rPr>
-              <w:t>(</w:t>
-            </w:r>
-            <w:r>
-              <w:rPr>
-                <w:rFonts w:cs="BRH Devanagari Extra"/>
-                <w:color w:val="000000"/>
-                <w:szCs w:val="40"/>
-              </w:rPr>
-              <w:t>34</w:t>
-            </w:r>
-            <w:r>
-              <w:rPr>
-                <w:rFonts w:ascii="BRH Devanagari Extra" w:hAnsi="BRH Devanagari Extra" w:cs="BRH Devanagari Extra"/>
-                <w:color w:val="000000"/>
-                <w:sz w:val="32"/>
-                <w:szCs w:val="40"/>
-              </w:rPr>
-              <w:t>)- rÉeÉþqÉÉlÉxrÉ | xuÉ</w:t>
+                <w:rFonts w:ascii="BRH Devanagari Extra" w:hAnsi="BRH Devanagari Extra" w:cs="BRH Devanagari Extra"/>
+                <w:color w:val="000000"/>
+                <w:sz w:val="32"/>
+                <w:szCs w:val="40"/>
+              </w:rPr>
+              <w:t>xuÉ</w:t>
             </w:r>
             <w:r>
               <w:rPr>
@@ -26609,50 +26783,104 @@
                 <w:szCs w:val="40"/>
                 <w:highlight w:val="green"/>
               </w:rPr>
-              <w:t>þrÉ</w:t>
-            </w:r>
-            <w:r>
-              <w:rPr>
-                <w:rFonts w:ascii="BRH Devanagari Extra" w:hAnsi="BRH Devanagari Extra" w:cs="BRH Devanagari Extra"/>
-                <w:color w:val="000000"/>
-                <w:sz w:val="32"/>
-                <w:szCs w:val="40"/>
-              </w:rPr>
-              <w:t>lÉÏ | A</w:t>
-            </w:r>
-            <w:r>
-              <w:rPr>
-                <w:rFonts w:ascii="BRH Malayalam Extra" w:hAnsi="BRH Malayalam Extra" w:cs="BRH Devanagari Extra"/>
-                <w:color w:val="000000"/>
-                <w:szCs w:val="40"/>
-              </w:rPr>
-              <w:t>–</w:t>
-            </w:r>
-            <w:r>
-              <w:rPr>
-                <w:rFonts w:ascii="BRH Devanagari Extra" w:hAnsi="BRH Devanagari Extra" w:cs="BRH Devanagari Extra"/>
-                <w:color w:val="000000"/>
-                <w:sz w:val="32"/>
-                <w:szCs w:val="40"/>
-              </w:rPr>
-              <w:t>ÍxÉ</w:t>
-            </w:r>
-            <w:r>
-              <w:rPr>
-                <w:rFonts w:ascii="BRH Malayalam Extra" w:hAnsi="BRH Malayalam Extra" w:cs="BRH Devanagari Extra"/>
-                <w:color w:val="000000"/>
-                <w:szCs w:val="40"/>
-              </w:rPr>
-              <w:t>–</w:t>
-            </w:r>
-            <w:r>
-              <w:rPr>
-                <w:rFonts w:ascii="BRH Devanagari Extra" w:hAnsi="BRH Devanagari Extra" w:cs="BRH Devanagari Extra"/>
-                <w:color w:val="000000"/>
-                <w:sz w:val="32"/>
-                <w:szCs w:val="40"/>
-              </w:rPr>
-              <w:t xml:space="preserve"> |</w:t>
+              <w:t>rÉ</w:t>
+            </w:r>
+            <w:r>
+              <w:rPr>
+                <w:rFonts w:ascii="BRH Devanagari Extra" w:hAnsi="BRH Devanagari Extra" w:cs="BRH Devanagari Extra"/>
+                <w:color w:val="000000"/>
+                <w:sz w:val="32"/>
+                <w:szCs w:val="40"/>
+              </w:rPr>
+              <w:t>þ</w:t>
+            </w:r>
+            <w:r>
+              <w:rPr>
+                <w:rFonts w:ascii="BRH Devanagari Extra" w:hAnsi="BRH Devanagari Extra" w:cs="BRH Devanagari Extra"/>
+                <w:color w:val="000000"/>
+                <w:sz w:val="32"/>
+                <w:szCs w:val="40"/>
+              </w:rPr>
+              <w:t>lrÉxrÉÍxÉ xuÉ</w:t>
+            </w:r>
+            <w:r>
+              <w:rPr>
+                <w:rFonts w:ascii="BRH Malayalam Extra" w:hAnsi="BRH Malayalam Extra" w:cs="BRH Devanagari Extra"/>
+                <w:color w:val="000000"/>
+                <w:szCs w:val="40"/>
+              </w:rPr>
+              <w:t>–</w:t>
+            </w:r>
+            <w:r>
+              <w:rPr>
+                <w:rFonts w:ascii="BRH Devanagari Extra" w:hAnsi="BRH Devanagari Extra" w:cs="BRH Devanagari Extra"/>
+                <w:color w:val="000000"/>
+                <w:sz w:val="32"/>
+                <w:szCs w:val="40"/>
+              </w:rPr>
+              <w:t>xirÉ</w:t>
+            </w:r>
+            <w:r>
+              <w:rPr>
+                <w:rFonts w:ascii="BRH Devanagari Extra" w:hAnsi="BRH Devanagari Extra" w:cs="BRH Devanagari Extra"/>
+                <w:color w:val="000000"/>
+                <w:sz w:val="32"/>
+                <w:szCs w:val="40"/>
+                <w:highlight w:val="green"/>
+              </w:rPr>
+              <w:t>rÉ</w:t>
+            </w:r>
+            <w:r>
+              <w:rPr>
+                <w:rFonts w:ascii="BRH Devanagari Extra" w:hAnsi="BRH Devanagari Extra" w:cs="BRH Devanagari Extra"/>
+                <w:color w:val="000000"/>
+                <w:sz w:val="32"/>
+                <w:szCs w:val="40"/>
+              </w:rPr>
+              <w:t>þ</w:t>
+            </w:r>
+            <w:r>
+              <w:rPr>
+                <w:rFonts w:ascii="BRH Devanagari Extra" w:hAnsi="BRH Devanagari Extra" w:cs="BRH Devanagari Extra"/>
+                <w:color w:val="000000"/>
+                <w:sz w:val="32"/>
+                <w:szCs w:val="40"/>
+              </w:rPr>
+              <w:t>lÉÏ</w:t>
+            </w:r>
+            <w:r>
+              <w:rPr>
+                <w:rFonts w:ascii="BRH Malayalam Extra" w:hAnsi="BRH Malayalam Extra" w:cs="BRH Devanagari Extra"/>
+                <w:color w:val="000000"/>
+                <w:szCs w:val="40"/>
+              </w:rPr>
+              <w:t>–</w:t>
+            </w:r>
+            <w:r>
+              <w:rPr>
+                <w:rFonts w:ascii="BRH Devanagari Extra" w:hAnsi="BRH Devanagari Extra" w:cs="BRH Devanagari Extra"/>
+                <w:color w:val="000000"/>
+                <w:sz w:val="32"/>
+                <w:szCs w:val="40"/>
+              </w:rPr>
+              <w:t xml:space="preserve"> rÉeÉþqÉÉlÉxrÉ</w:t>
+            </w:r>
+            <w:r>
+              <w:rPr>
+                <w:rFonts w:ascii="BRH Malayalam Extra" w:hAnsi="BRH Malayalam Extra" w:cs="BRH Devanagari Extra"/>
+                <w:color w:val="000000"/>
+                <w:szCs w:val="40"/>
+              </w:rPr>
+              <w:t>–</w:t>
+            </w:r>
+            <w:r>
+              <w:rPr>
+                <w:rFonts w:ascii="BRH Devanagari Extra" w:hAnsi="BRH Devanagari Extra" w:cs="BRH Devanagari Extra"/>
+                <w:color w:val="000000"/>
+                <w:sz w:val="32"/>
+                <w:szCs w:val="40"/>
+              </w:rPr>
+              <w:t xml:space="preserve"> rÉeÉþqÉÉlÉxrÉ </w:t>
             </w:r>
           </w:p>
           <w:p>
@@ -26675,24 +26903,24 @@
                 <w:sz w:val="32"/>
                 <w:szCs w:val="40"/>
               </w:rPr>
-              <w:t>rÉeÉþqÉÉlÉxrÉ xuÉ</w:t>
-            </w:r>
-            <w:r>
-              <w:rPr>
-                <w:rFonts w:ascii="BRH Malayalam Extra" w:hAnsi="BRH Malayalam Extra" w:cs="BRH Devanagari Extra"/>
-                <w:color w:val="000000"/>
-                <w:szCs w:val="40"/>
-              </w:rPr>
-              <w:t>–</w:t>
-            </w:r>
-            <w:r>
-              <w:rPr>
-                <w:rFonts w:ascii="BRH Devanagari Extra" w:hAnsi="BRH Devanagari Extra" w:cs="BRH Devanagari Extra"/>
-                <w:color w:val="000000"/>
-                <w:sz w:val="32"/>
-                <w:szCs w:val="40"/>
-              </w:rPr>
-              <w:t>xirÉþ</w:t>
+              <w:t>xuÉ</w:t>
+            </w:r>
+            <w:r>
+              <w:rPr>
+                <w:rFonts w:ascii="BRH Malayalam Extra" w:hAnsi="BRH Malayalam Extra" w:cs="BRH Devanagari Extra"/>
+                <w:color w:val="000000"/>
+                <w:szCs w:val="40"/>
+              </w:rPr>
+              <w:t>–</w:t>
+            </w:r>
+            <w:r>
+              <w:rPr>
+                <w:rFonts w:ascii="BRH Devanagari Extra" w:hAnsi="BRH Devanagari Extra" w:cs="BRH Devanagari Extra"/>
+                <w:color w:val="000000"/>
+                <w:sz w:val="32"/>
+                <w:szCs w:val="40"/>
+              </w:rPr>
+              <w:t>xirÉ</w:t>
             </w:r>
             <w:r>
               <w:rPr>
@@ -26711,77 +26939,16 @@
                 <w:sz w:val="32"/>
                 <w:szCs w:val="40"/>
               </w:rPr>
-              <w:t>lÉÏ xuÉ</w:t>
-            </w:r>
-            <w:r>
-              <w:rPr>
-                <w:rFonts w:ascii="BRH Malayalam Extra" w:hAnsi="BRH Malayalam Extra" w:cs="BRH Devanagari Extra"/>
-                <w:color w:val="000000"/>
-                <w:szCs w:val="40"/>
-              </w:rPr>
-              <w:t>–</w:t>
-            </w:r>
-            <w:r>
-              <w:rPr>
-                <w:rFonts w:ascii="BRH Devanagari Extra" w:hAnsi="BRH Devanagari Extra" w:cs="BRH Devanagari Extra"/>
-                <w:color w:val="000000"/>
-                <w:sz w:val="32"/>
-                <w:szCs w:val="40"/>
-              </w:rPr>
-              <w:t>xirÉþ</w:t>
-            </w:r>
-            <w:r>
-              <w:rPr>
-                <w:rFonts w:ascii="BRH Devanagari Extra" w:hAnsi="BRH Devanagari Extra" w:cs="BRH Devanagari Extra"/>
-                <w:color w:val="000000"/>
-                <w:sz w:val="32"/>
-                <w:szCs w:val="40"/>
-                <w:highlight w:val="green"/>
-              </w:rPr>
-              <w:t>rÉ</w:t>
-            </w:r>
-            <w:r>
-              <w:rPr>
-                <w:rFonts w:ascii="BRH Devanagari Extra" w:hAnsi="BRH Devanagari Extra" w:cs="BRH Devanagari Extra"/>
-                <w:color w:val="000000"/>
-                <w:sz w:val="32"/>
-                <w:szCs w:val="40"/>
-              </w:rPr>
-              <w:t>lÉÏ</w:t>
-            </w:r>
-            <w:r>
-              <w:rPr>
-                <w:rFonts w:ascii="BRH Malayalam Extra" w:hAnsi="BRH Malayalam Extra" w:cs="BRH Devanagari Extra"/>
-                <w:color w:val="000000"/>
-                <w:szCs w:val="40"/>
-              </w:rPr>
-              <w:t>–</w:t>
-            </w:r>
-            <w:r>
-              <w:rPr>
-                <w:rFonts w:ascii="BRH Devanagari Extra" w:hAnsi="BRH Devanagari Extra" w:cs="BRH Devanagari Extra"/>
-                <w:color w:val="000000"/>
-                <w:sz w:val="32"/>
-                <w:szCs w:val="40"/>
-              </w:rPr>
-              <w:t xml:space="preserve"> rÉeÉþqÉÉlÉxrÉ</w:t>
-            </w:r>
-            <w:r>
-              <w:rPr>
-                <w:rFonts w:ascii="BRH Malayalam Extra" w:hAnsi="BRH Malayalam Extra" w:cs="BRH Devanagari Extra"/>
-                <w:color w:val="000000"/>
-                <w:szCs w:val="40"/>
-              </w:rPr>
-              <w:t>–</w:t>
-            </w:r>
-            <w:r>
-              <w:rPr>
-                <w:rFonts w:ascii="BRH Devanagari Extra" w:hAnsi="BRH Devanagari Extra" w:cs="BRH Devanagari Extra"/>
-                <w:color w:val="000000"/>
-                <w:sz w:val="32"/>
-                <w:szCs w:val="40"/>
-              </w:rPr>
-              <w:t xml:space="preserve"> rÉeÉþqÉÉlÉxrÉ </w:t>
+              <w:t>þ</w:t>
+            </w:r>
+            <w:r>
+              <w:rPr>
+                <w:rFonts w:ascii="BRH Devanagari Extra" w:hAnsi="BRH Devanagari Extra" w:cs="BRH Devanagari Extra"/>
+                <w:color w:val="000000"/>
+                <w:sz w:val="32"/>
+                <w:szCs w:val="40"/>
+              </w:rPr>
+              <w:t xml:space="preserve">lrÉÍxÉ | </w:t>
             </w:r>
           </w:p>
           <w:p>
@@ -26799,29 +26966,132 @@
             </w:pPr>
             <w:r>
               <w:rPr>
-                <w:rFonts w:ascii="BRH Devanagari Extra" w:hAnsi="BRH Devanagari Extra" w:cs="BRH Devanagari Extra"/>
-                <w:color w:val="000000"/>
-                <w:sz w:val="32"/>
-                <w:szCs w:val="40"/>
-              </w:rPr>
-              <w:t>xuÉ</w:t>
-            </w:r>
-            <w:r>
-              <w:rPr>
-                <w:rFonts w:ascii="BRH Malayalam Extra" w:hAnsi="BRH Malayalam Extra" w:cs="BRH Devanagari Extra"/>
-                <w:color w:val="000000"/>
-                <w:szCs w:val="40"/>
-              </w:rPr>
-              <w:t>–</w:t>
-            </w:r>
-            <w:r>
-              <w:rPr>
-                <w:rFonts w:ascii="BRH Devanagari Extra" w:hAnsi="BRH Devanagari Extra" w:cs="BRH Devanagari Extra"/>
-                <w:color w:val="000000"/>
-                <w:sz w:val="32"/>
-                <w:szCs w:val="40"/>
-              </w:rPr>
-              <w:t>xirÉþ</w:t>
+                <w:rFonts w:cs="BRH Devanagari Extra"/>
+                <w:color w:val="000000"/>
+                <w:szCs w:val="40"/>
+              </w:rPr>
+              <w:lastRenderedPageBreak/>
+              <w:t>39</w:t>
+            </w:r>
+            <w:r>
+              <w:rPr>
+                <w:rFonts w:ascii="BRH Devanagari Extra" w:hAnsi="BRH Devanagari Extra" w:cs="BRH Devanagari Extra"/>
+                <w:color w:val="000000"/>
+                <w:sz w:val="32"/>
+                <w:szCs w:val="40"/>
+              </w:rPr>
+              <w:t>)</w:t>
+            </w:r>
+            <w:r>
+              <w:rPr>
+                <w:rFonts w:ascii="BRH Devanagari Extra" w:hAnsi="BRH Devanagari Extra" w:cs="BRH Devanagari Extra"/>
+                <w:color w:val="000000"/>
+                <w:sz w:val="32"/>
+                <w:szCs w:val="40"/>
+              </w:rPr>
+              <w:tab/>
+            </w:r>
+            <w:r>
+              <w:rPr>
+                <w:rFonts w:cs="BRH Devanagari Extra"/>
+                <w:color w:val="000000"/>
+                <w:szCs w:val="40"/>
+              </w:rPr>
+              <w:t>1</w:t>
+            </w:r>
+            <w:r>
+              <w:rPr>
+                <w:rFonts w:ascii="BRH Devanagari Extra" w:hAnsi="BRH Devanagari Extra" w:cs="BRH Devanagari Extra"/>
+                <w:color w:val="000000"/>
+                <w:sz w:val="32"/>
+                <w:szCs w:val="40"/>
+              </w:rPr>
+              <w:t>.</w:t>
+            </w:r>
+            <w:r>
+              <w:rPr>
+                <w:rFonts w:cs="BRH Devanagari Extra"/>
+                <w:color w:val="000000"/>
+                <w:szCs w:val="40"/>
+              </w:rPr>
+              <w:t>2</w:t>
+            </w:r>
+            <w:r>
+              <w:rPr>
+                <w:rFonts w:ascii="BRH Devanagari Extra" w:hAnsi="BRH Devanagari Extra" w:cs="BRH Devanagari Extra"/>
+                <w:color w:val="000000"/>
+                <w:sz w:val="32"/>
+                <w:szCs w:val="40"/>
+              </w:rPr>
+              <w:t>.</w:t>
+            </w:r>
+            <w:r>
+              <w:rPr>
+                <w:rFonts w:cs="BRH Devanagari Extra"/>
+                <w:color w:val="000000"/>
+                <w:szCs w:val="40"/>
+              </w:rPr>
+              <w:t>9</w:t>
+            </w:r>
+            <w:r>
+              <w:rPr>
+                <w:rFonts w:ascii="BRH Devanagari Extra" w:hAnsi="BRH Devanagari Extra" w:cs="BRH Devanagari Extra"/>
+                <w:color w:val="000000"/>
+                <w:sz w:val="32"/>
+                <w:szCs w:val="40"/>
+              </w:rPr>
+              <w:t>.</w:t>
+            </w:r>
+            <w:r>
+              <w:rPr>
+                <w:rFonts w:cs="BRH Devanagari Extra"/>
+                <w:color w:val="000000"/>
+                <w:szCs w:val="40"/>
+              </w:rPr>
+              <w:t>1</w:t>
+            </w:r>
+            <w:r>
+              <w:rPr>
+                <w:rFonts w:ascii="BRH Devanagari Extra" w:hAnsi="BRH Devanagari Extra" w:cs="BRH Devanagari Extra"/>
+                <w:color w:val="000000"/>
+                <w:sz w:val="32"/>
+                <w:szCs w:val="40"/>
+              </w:rPr>
+              <w:t>(</w:t>
+            </w:r>
+            <w:r>
+              <w:rPr>
+                <w:rFonts w:cs="BRH Devanagari Extra"/>
+                <w:color w:val="000000"/>
+                <w:szCs w:val="40"/>
+              </w:rPr>
+              <w:t>35</w:t>
+            </w:r>
+            <w:r>
+              <w:rPr>
+                <w:rFonts w:ascii="BRH Devanagari Extra" w:hAnsi="BRH Devanagari Extra" w:cs="BRH Devanagari Extra"/>
+                <w:color w:val="000000"/>
+                <w:sz w:val="32"/>
+                <w:szCs w:val="40"/>
+              </w:rPr>
+              <w:t>)- xuÉ</w:t>
+            </w:r>
+            <w:r>
+              <w:rPr>
+                <w:rFonts w:ascii="BRH Malayalam Extra" w:hAnsi="BRH Malayalam Extra" w:cs="BRH Devanagari Extra"/>
+                <w:color w:val="000000"/>
+                <w:szCs w:val="40"/>
+              </w:rPr>
+              <w:t>–</w:t>
+            </w:r>
+            <w:r>
+              <w:rPr>
+                <w:rFonts w:ascii="BRH Devanagari Extra" w:hAnsi="BRH Devanagari Extra" w:cs="BRH Devanagari Extra"/>
+                <w:color w:val="000000"/>
+                <w:sz w:val="32"/>
+                <w:szCs w:val="40"/>
+              </w:rPr>
+              <w:t>xirÉ</w:t>
             </w:r>
             <w:r>
               <w:rPr>
@@ -26840,77 +27110,50 @@
                 <w:sz w:val="32"/>
                 <w:szCs w:val="40"/>
               </w:rPr>
-              <w:t>lrÉxrÉÍxÉ xuÉ</w:t>
-            </w:r>
-            <w:r>
-              <w:rPr>
-                <w:rFonts w:ascii="BRH Malayalam Extra" w:hAnsi="BRH Malayalam Extra" w:cs="BRH Devanagari Extra"/>
-                <w:color w:val="000000"/>
-                <w:szCs w:val="40"/>
-              </w:rPr>
-              <w:t>–</w:t>
-            </w:r>
-            <w:r>
-              <w:rPr>
-                <w:rFonts w:ascii="BRH Devanagari Extra" w:hAnsi="BRH Devanagari Extra" w:cs="BRH Devanagari Extra"/>
-                <w:color w:val="000000"/>
-                <w:sz w:val="32"/>
-                <w:szCs w:val="40"/>
-              </w:rPr>
-              <w:t>xirÉþ</w:t>
-            </w:r>
-            <w:r>
-              <w:rPr>
-                <w:rFonts w:ascii="BRH Devanagari Extra" w:hAnsi="BRH Devanagari Extra" w:cs="BRH Devanagari Extra"/>
-                <w:color w:val="000000"/>
-                <w:sz w:val="32"/>
-                <w:szCs w:val="40"/>
-                <w:highlight w:val="green"/>
-              </w:rPr>
-              <w:t>rÉ</w:t>
-            </w:r>
-            <w:r>
-              <w:rPr>
-                <w:rFonts w:ascii="BRH Devanagari Extra" w:hAnsi="BRH Devanagari Extra" w:cs="BRH Devanagari Extra"/>
-                <w:color w:val="000000"/>
-                <w:sz w:val="32"/>
-                <w:szCs w:val="40"/>
-              </w:rPr>
-              <w:t>lÉÏ</w:t>
-            </w:r>
-            <w:r>
-              <w:rPr>
-                <w:rFonts w:ascii="BRH Malayalam Extra" w:hAnsi="BRH Malayalam Extra" w:cs="BRH Devanagari Extra"/>
-                <w:color w:val="000000"/>
-                <w:szCs w:val="40"/>
-              </w:rPr>
-              <w:t>–</w:t>
-            </w:r>
-            <w:r>
-              <w:rPr>
-                <w:rFonts w:ascii="BRH Devanagari Extra" w:hAnsi="BRH Devanagari Extra" w:cs="BRH Devanagari Extra"/>
-                <w:color w:val="000000"/>
-                <w:sz w:val="32"/>
-                <w:szCs w:val="40"/>
-              </w:rPr>
-              <w:t xml:space="preserve"> rÉeÉþqÉÉlÉxrÉ</w:t>
-            </w:r>
-            <w:r>
-              <w:rPr>
-                <w:rFonts w:ascii="BRH Malayalam Extra" w:hAnsi="BRH Malayalam Extra" w:cs="BRH Devanagari Extra"/>
-                <w:color w:val="000000"/>
-                <w:szCs w:val="40"/>
-              </w:rPr>
-              <w:t>–</w:t>
-            </w:r>
-            <w:r>
-              <w:rPr>
-                <w:rFonts w:ascii="BRH Devanagari Extra" w:hAnsi="BRH Devanagari Extra" w:cs="BRH Devanagari Extra"/>
-                <w:color w:val="000000"/>
-                <w:sz w:val="32"/>
-                <w:szCs w:val="40"/>
-              </w:rPr>
-              <w:t xml:space="preserve"> rÉeÉþqÉÉlÉxrÉ </w:t>
+              <w:t>þ</w:t>
+            </w:r>
+            <w:r>
+              <w:rPr>
+                <w:rFonts w:ascii="BRH Devanagari Extra" w:hAnsi="BRH Devanagari Extra" w:cs="BRH Devanagari Extra"/>
+                <w:color w:val="000000"/>
+                <w:sz w:val="32"/>
+                <w:szCs w:val="40"/>
+              </w:rPr>
+              <w:t>lÉÏ | A</w:t>
+            </w:r>
+            <w:r>
+              <w:rPr>
+                <w:rFonts w:ascii="BRH Malayalam Extra" w:hAnsi="BRH Malayalam Extra" w:cs="BRH Devanagari Extra"/>
+                <w:color w:val="000000"/>
+                <w:szCs w:val="40"/>
+              </w:rPr>
+              <w:t>–</w:t>
+            </w:r>
+            <w:r>
+              <w:rPr>
+                <w:rFonts w:ascii="BRH Devanagari Extra" w:hAnsi="BRH Devanagari Extra" w:cs="BRH Devanagari Extra"/>
+                <w:color w:val="000000"/>
+                <w:sz w:val="32"/>
+                <w:szCs w:val="40"/>
+              </w:rPr>
+              <w:t>ÍxÉ</w:t>
+            </w:r>
+            <w:r>
+              <w:rPr>
+                <w:rFonts w:ascii="BRH Malayalam Extra" w:hAnsi="BRH Malayalam Extra" w:cs="BRH Devanagari Extra"/>
+                <w:color w:val="000000"/>
+                <w:szCs w:val="40"/>
+              </w:rPr>
+              <w:t>–</w:t>
+            </w:r>
+            <w:r>
+              <w:rPr>
+                <w:rFonts w:ascii="BRH Devanagari Extra" w:hAnsi="BRH Devanagari Extra" w:cs="BRH Devanagari Extra"/>
+                <w:color w:val="000000"/>
+                <w:sz w:val="32"/>
+                <w:szCs w:val="40"/>
+              </w:rPr>
+              <w:t xml:space="preserve"> | AÌmÉþ |</w:t>
             </w:r>
           </w:p>
           <w:p>
@@ -26933,7 +27176,6 @@
                 <w:sz w:val="32"/>
                 <w:szCs w:val="40"/>
               </w:rPr>
-              <w:lastRenderedPageBreak/>
               <w:t>xuÉ</w:t>
             </w:r>
             <w:r>
@@ -26951,7 +27193,7 @@
                 <w:sz w:val="32"/>
                 <w:szCs w:val="40"/>
               </w:rPr>
-              <w:t>xirÉþ</w:t>
+              <w:t>xirÉ</w:t>
             </w:r>
             <w:r>
               <w:rPr>
@@ -26970,7 +27212,134 @@
                 <w:sz w:val="32"/>
                 <w:szCs w:val="40"/>
               </w:rPr>
-              <w:t xml:space="preserve">lrÉÍxÉ | </w:t>
+              <w:t>þ</w:t>
+            </w:r>
+            <w:r>
+              <w:rPr>
+                <w:rFonts w:ascii="BRH Devanagari Extra" w:hAnsi="BRH Devanagari Extra" w:cs="BRH Devanagari Extra"/>
+                <w:color w:val="000000"/>
+                <w:sz w:val="32"/>
+                <w:szCs w:val="40"/>
+              </w:rPr>
+              <w:t xml:space="preserve"> lrÉxrÉÍxÉ xuÉ</w:t>
+            </w:r>
+            <w:r>
+              <w:rPr>
+                <w:rFonts w:ascii="BRH Malayalam Extra" w:hAnsi="BRH Malayalam Extra" w:cs="BRH Devanagari Extra"/>
+                <w:color w:val="000000"/>
+                <w:szCs w:val="40"/>
+              </w:rPr>
+              <w:t>–</w:t>
+            </w:r>
+            <w:r>
+              <w:rPr>
+                <w:rFonts w:ascii="BRH Devanagari Extra" w:hAnsi="BRH Devanagari Extra" w:cs="BRH Devanagari Extra"/>
+                <w:color w:val="000000"/>
+                <w:sz w:val="32"/>
+                <w:szCs w:val="40"/>
+              </w:rPr>
+              <w:t>xirÉ</w:t>
+            </w:r>
+            <w:r>
+              <w:rPr>
+                <w:rFonts w:ascii="BRH Devanagari Extra" w:hAnsi="BRH Devanagari Extra" w:cs="BRH Devanagari Extra"/>
+                <w:color w:val="000000"/>
+                <w:sz w:val="32"/>
+                <w:szCs w:val="40"/>
+                <w:highlight w:val="green"/>
+              </w:rPr>
+              <w:t>rÉ</w:t>
+            </w:r>
+            <w:r>
+              <w:rPr>
+                <w:rFonts w:ascii="BRH Devanagari Extra" w:hAnsi="BRH Devanagari Extra" w:cs="BRH Devanagari Extra"/>
+                <w:color w:val="000000"/>
+                <w:sz w:val="32"/>
+                <w:szCs w:val="40"/>
+              </w:rPr>
+              <w:t>þ</w:t>
+            </w:r>
+            <w:r>
+              <w:rPr>
+                <w:rFonts w:ascii="BRH Devanagari Extra" w:hAnsi="BRH Devanagari Extra" w:cs="BRH Devanagari Extra"/>
+                <w:color w:val="000000"/>
+                <w:sz w:val="32"/>
+                <w:szCs w:val="40"/>
+              </w:rPr>
+              <w:t>lÉ</w:t>
+            </w:r>
+            <w:bookmarkStart w:id="3" w:name="_Hlk118670972"/>
+            <w:r>
+              <w:rPr>
+                <w:rFonts w:ascii="BRH Devanagari Extra" w:hAnsi="BRH Devanagari Extra" w:cs="BRH Devanagari Extra"/>
+                <w:color w:val="000000"/>
+                <w:sz w:val="32"/>
+                <w:szCs w:val="40"/>
+              </w:rPr>
+              <w:t>Ï</w:t>
+            </w:r>
+            <w:bookmarkEnd w:id="3"/>
+            <w:r>
+              <w:rPr>
+                <w:rFonts w:ascii="BRH Devanagari Extra" w:hAnsi="BRH Devanagari Extra" w:cs="BRH Devanagari Extra"/>
+                <w:color w:val="000000"/>
+                <w:sz w:val="32"/>
+                <w:szCs w:val="40"/>
+              </w:rPr>
+              <w:t xml:space="preserve"> xuÉ</w:t>
+            </w:r>
+            <w:r>
+              <w:rPr>
+                <w:rFonts w:ascii="BRH Malayalam Extra" w:hAnsi="BRH Malayalam Extra" w:cs="BRH Devanagari Extra"/>
+                <w:color w:val="000000"/>
+                <w:szCs w:val="40"/>
+              </w:rPr>
+              <w:t>–</w:t>
+            </w:r>
+            <w:r>
+              <w:rPr>
+                <w:rFonts w:ascii="BRH Devanagari Extra" w:hAnsi="BRH Devanagari Extra" w:cs="BRH Devanagari Extra"/>
+                <w:color w:val="000000"/>
+                <w:sz w:val="32"/>
+                <w:szCs w:val="40"/>
+              </w:rPr>
+              <w:t>xirÉ</w:t>
+            </w:r>
+            <w:r>
+              <w:rPr>
+                <w:rFonts w:ascii="BRH Devanagari Extra" w:hAnsi="BRH Devanagari Extra" w:cs="BRH Devanagari Extra"/>
+                <w:color w:val="000000"/>
+                <w:sz w:val="32"/>
+                <w:szCs w:val="40"/>
+                <w:highlight w:val="green"/>
+              </w:rPr>
+              <w:t>rÉ</w:t>
+            </w:r>
+            <w:r>
+              <w:rPr>
+                <w:rFonts w:ascii="BRH Devanagari Extra" w:hAnsi="BRH Devanagari Extra" w:cs="BRH Devanagari Extra"/>
+                <w:color w:val="000000"/>
+                <w:sz w:val="32"/>
+                <w:szCs w:val="40"/>
+              </w:rPr>
+              <w:t>þ lrÉ</w:t>
+            </w:r>
+            <w:r>
+              <w:rPr>
+                <w:rFonts w:ascii="BRH Malayalam Extra" w:hAnsi="BRH Malayalam Extra" w:cs="BRH Devanagari Extra"/>
+                <w:color w:val="000000"/>
+                <w:szCs w:val="40"/>
+              </w:rPr>
+              <w:t>–</w:t>
+            </w:r>
+            <w:r>
+              <w:rPr>
+                <w:rFonts w:ascii="BRH Devanagari Extra" w:hAnsi="BRH Devanagari Extra" w:cs="BRH Devanagari Extra"/>
+                <w:color w:val="000000"/>
+                <w:sz w:val="32"/>
+                <w:szCs w:val="40"/>
+              </w:rPr>
+              <w:t xml:space="preserve">xrÉmrÉmrÉþÍxÉ </w:t>
             </w:r>
           </w:p>
           <w:p>
@@ -26988,131 +27357,29 @@
             </w:pPr>
             <w:r>
               <w:rPr>
-                <w:rFonts w:cs="BRH Devanagari Extra"/>
-                <w:color w:val="000000"/>
-                <w:szCs w:val="40"/>
-              </w:rPr>
-              <w:t>39</w:t>
-            </w:r>
-            <w:r>
-              <w:rPr>
-                <w:rFonts w:ascii="BRH Devanagari Extra" w:hAnsi="BRH Devanagari Extra" w:cs="BRH Devanagari Extra"/>
-                <w:color w:val="000000"/>
-                <w:sz w:val="32"/>
-                <w:szCs w:val="40"/>
-              </w:rPr>
-              <w:t>)</w:t>
-            </w:r>
-            <w:r>
-              <w:rPr>
-                <w:rFonts w:ascii="BRH Devanagari Extra" w:hAnsi="BRH Devanagari Extra" w:cs="BRH Devanagari Extra"/>
-                <w:color w:val="000000"/>
-                <w:sz w:val="32"/>
-                <w:szCs w:val="40"/>
-              </w:rPr>
-              <w:tab/>
-            </w:r>
-            <w:r>
-              <w:rPr>
-                <w:rFonts w:cs="BRH Devanagari Extra"/>
-                <w:color w:val="000000"/>
-                <w:szCs w:val="40"/>
-              </w:rPr>
-              <w:t>1</w:t>
-            </w:r>
-            <w:r>
-              <w:rPr>
-                <w:rFonts w:ascii="BRH Devanagari Extra" w:hAnsi="BRH Devanagari Extra" w:cs="BRH Devanagari Extra"/>
-                <w:color w:val="000000"/>
-                <w:sz w:val="32"/>
-                <w:szCs w:val="40"/>
-              </w:rPr>
-              <w:t>.</w:t>
-            </w:r>
-            <w:r>
-              <w:rPr>
-                <w:rFonts w:cs="BRH Devanagari Extra"/>
-                <w:color w:val="000000"/>
-                <w:szCs w:val="40"/>
-              </w:rPr>
-              <w:t>2</w:t>
-            </w:r>
-            <w:r>
-              <w:rPr>
-                <w:rFonts w:ascii="BRH Devanagari Extra" w:hAnsi="BRH Devanagari Extra" w:cs="BRH Devanagari Extra"/>
-                <w:color w:val="000000"/>
-                <w:sz w:val="32"/>
-                <w:szCs w:val="40"/>
-              </w:rPr>
-              <w:t>.</w:t>
-            </w:r>
-            <w:r>
-              <w:rPr>
-                <w:rFonts w:cs="BRH Devanagari Extra"/>
-                <w:color w:val="000000"/>
-                <w:szCs w:val="40"/>
-              </w:rPr>
-              <w:t>9</w:t>
-            </w:r>
-            <w:r>
-              <w:rPr>
-                <w:rFonts w:ascii="BRH Devanagari Extra" w:hAnsi="BRH Devanagari Extra" w:cs="BRH Devanagari Extra"/>
-                <w:color w:val="000000"/>
-                <w:sz w:val="32"/>
-                <w:szCs w:val="40"/>
-              </w:rPr>
-              <w:t>.</w:t>
-            </w:r>
-            <w:r>
-              <w:rPr>
-                <w:rFonts w:cs="BRH Devanagari Extra"/>
-                <w:color w:val="000000"/>
-                <w:szCs w:val="40"/>
-              </w:rPr>
-              <w:t>1</w:t>
-            </w:r>
-            <w:r>
-              <w:rPr>
-                <w:rFonts w:ascii="BRH Devanagari Extra" w:hAnsi="BRH Devanagari Extra" w:cs="BRH Devanagari Extra"/>
-                <w:color w:val="000000"/>
-                <w:sz w:val="32"/>
-                <w:szCs w:val="40"/>
-              </w:rPr>
-              <w:t>(</w:t>
-            </w:r>
-            <w:r>
-              <w:rPr>
-                <w:rFonts w:cs="BRH Devanagari Extra"/>
-                <w:color w:val="000000"/>
-                <w:szCs w:val="40"/>
-              </w:rPr>
-              <w:t>35</w:t>
-            </w:r>
-            <w:r>
-              <w:rPr>
-                <w:rFonts w:ascii="BRH Devanagari Extra" w:hAnsi="BRH Devanagari Extra" w:cs="BRH Devanagari Extra"/>
-                <w:color w:val="000000"/>
-                <w:sz w:val="32"/>
-                <w:szCs w:val="40"/>
-              </w:rPr>
-              <w:t>)- xuÉ</w:t>
-            </w:r>
-            <w:r>
-              <w:rPr>
-                <w:rFonts w:ascii="BRH Malayalam Extra" w:hAnsi="BRH Malayalam Extra" w:cs="BRH Devanagari Extra"/>
-                <w:color w:val="000000"/>
-                <w:szCs w:val="40"/>
-              </w:rPr>
-              <w:t>–</w:t>
-            </w:r>
-            <w:r>
-              <w:rPr>
-                <w:rFonts w:ascii="BRH Devanagari Extra" w:hAnsi="BRH Devanagari Extra" w:cs="BRH Devanagari Extra"/>
-                <w:color w:val="000000"/>
-                <w:sz w:val="32"/>
-                <w:szCs w:val="40"/>
-              </w:rPr>
-              <w:t>xirÉþ</w:t>
+                <w:rFonts w:ascii="BRH Devanagari Extra" w:hAnsi="BRH Devanagari Extra" w:cs="BRH Devanagari Extra"/>
+                <w:color w:val="000000"/>
+                <w:sz w:val="32"/>
+                <w:szCs w:val="40"/>
+              </w:rPr>
+              <w:t>xuÉ</w:t>
+            </w:r>
+            <w:r>
+              <w:rPr>
+                <w:rFonts w:ascii="BRH Malayalam Extra" w:hAnsi="BRH Malayalam Extra" w:cs="BRH Devanagari Extra"/>
+                <w:color w:val="000000"/>
+                <w:szCs w:val="40"/>
+              </w:rPr>
+              <w:t>–</w:t>
+            </w:r>
+            <w:r>
+              <w:rPr>
+                <w:rFonts w:ascii="BRH Devanagari Extra" w:hAnsi="BRH Devanagari Extra" w:cs="BRH Devanagari Extra"/>
+                <w:color w:val="000000"/>
+                <w:sz w:val="32"/>
+                <w:szCs w:val="40"/>
+              </w:rPr>
+              <w:t>xirÉ</w:t>
             </w:r>
             <w:r>
               <w:rPr>
@@ -27131,41 +27398,78 @@
                 <w:sz w:val="32"/>
                 <w:szCs w:val="40"/>
               </w:rPr>
-              <w:t>lÉÏ | A</w:t>
-            </w:r>
-            <w:r>
-              <w:rPr>
-                <w:rFonts w:ascii="BRH Malayalam Extra" w:hAnsi="BRH Malayalam Extra" w:cs="BRH Devanagari Extra"/>
-                <w:color w:val="000000"/>
-                <w:szCs w:val="40"/>
-              </w:rPr>
-              <w:t>–</w:t>
-            </w:r>
-            <w:r>
-              <w:rPr>
-                <w:rFonts w:ascii="BRH Devanagari Extra" w:hAnsi="BRH Devanagari Extra" w:cs="BRH Devanagari Extra"/>
-                <w:color w:val="000000"/>
-                <w:sz w:val="32"/>
-                <w:szCs w:val="40"/>
-              </w:rPr>
-              <w:t>ÍxÉ</w:t>
-            </w:r>
-            <w:r>
-              <w:rPr>
-                <w:rFonts w:ascii="BRH Malayalam Extra" w:hAnsi="BRH Malayalam Extra" w:cs="BRH Devanagari Extra"/>
-                <w:color w:val="000000"/>
-                <w:szCs w:val="40"/>
-              </w:rPr>
-              <w:t>–</w:t>
-            </w:r>
-            <w:r>
-              <w:rPr>
-                <w:rFonts w:ascii="BRH Devanagari Extra" w:hAnsi="BRH Devanagari Extra" w:cs="BRH Devanagari Extra"/>
-                <w:color w:val="000000"/>
-                <w:sz w:val="32"/>
-                <w:szCs w:val="40"/>
-              </w:rPr>
-              <w:t xml:space="preserve"> | AÌmÉþ |</w:t>
+              <w:t>þ</w:t>
+            </w:r>
+            <w:r>
+              <w:rPr>
+                <w:rFonts w:ascii="BRH Devanagari Extra" w:hAnsi="BRH Devanagari Extra" w:cs="BRH Devanagari Extra"/>
+                <w:color w:val="000000"/>
+                <w:sz w:val="32"/>
+                <w:szCs w:val="40"/>
+              </w:rPr>
+              <w:t>lÉÏ xuÉ</w:t>
+            </w:r>
+            <w:r>
+              <w:rPr>
+                <w:rFonts w:ascii="BRH Malayalam Extra" w:hAnsi="BRH Malayalam Extra" w:cs="BRH Devanagari Extra"/>
+                <w:color w:val="000000"/>
+                <w:szCs w:val="40"/>
+              </w:rPr>
+              <w:t>–</w:t>
+            </w:r>
+            <w:r>
+              <w:rPr>
+                <w:rFonts w:ascii="BRH Devanagari Extra" w:hAnsi="BRH Devanagari Extra" w:cs="BRH Devanagari Extra"/>
+                <w:color w:val="000000"/>
+                <w:sz w:val="32"/>
+                <w:szCs w:val="40"/>
+              </w:rPr>
+              <w:t>xirÉ</w:t>
+            </w:r>
+            <w:r>
+              <w:rPr>
+                <w:rFonts w:ascii="BRH Devanagari Extra" w:hAnsi="BRH Devanagari Extra" w:cs="BRH Devanagari Extra"/>
+                <w:color w:val="000000"/>
+                <w:sz w:val="32"/>
+                <w:szCs w:val="40"/>
+                <w:highlight w:val="green"/>
+              </w:rPr>
+              <w:t>rÉ</w:t>
+            </w:r>
+            <w:r>
+              <w:rPr>
+                <w:rFonts w:ascii="BRH Devanagari Extra" w:hAnsi="BRH Devanagari Extra" w:cs="BRH Devanagari Extra"/>
+                <w:color w:val="000000"/>
+                <w:sz w:val="32"/>
+                <w:szCs w:val="40"/>
+              </w:rPr>
+              <w:t>þ</w:t>
+            </w:r>
+            <w:r>
+              <w:rPr>
+                <w:rFonts w:ascii="BRH Devanagari Extra" w:hAnsi="BRH Devanagari Extra" w:cs="BRH Devanagari Extra"/>
+                <w:color w:val="000000"/>
+                <w:sz w:val="32"/>
+                <w:szCs w:val="40"/>
+              </w:rPr>
+              <w:t xml:space="preserve"> lrÉ</w:t>
+            </w:r>
+            <w:r>
+              <w:rPr>
+                <w:rFonts w:ascii="BRH Malayalam Extra" w:hAnsi="BRH Malayalam Extra" w:cs="BRH Devanagari Extra"/>
+                <w:color w:val="000000"/>
+                <w:szCs w:val="40"/>
+              </w:rPr>
+              <w:t>–</w:t>
+            </w:r>
+            <w:r>
+              <w:rPr>
+                <w:rFonts w:ascii="BRH Devanagari Extra" w:hAnsi="BRH Devanagari Extra" w:cs="BRH Devanagari Extra"/>
+                <w:color w:val="000000"/>
+                <w:sz w:val="32"/>
+                <w:szCs w:val="40"/>
+              </w:rPr>
+              <w:t xml:space="preserve">xrÉÌmÉþ | </w:t>
             </w:r>
           </w:p>
           <w:p>
@@ -27183,29 +27487,131 @@
             </w:pPr>
             <w:r>
               <w:rPr>
-                <w:rFonts w:ascii="BRH Devanagari Extra" w:hAnsi="BRH Devanagari Extra" w:cs="BRH Devanagari Extra"/>
-                <w:color w:val="000000"/>
-                <w:sz w:val="32"/>
-                <w:szCs w:val="40"/>
-              </w:rPr>
-              <w:t>xuÉ</w:t>
-            </w:r>
-            <w:r>
-              <w:rPr>
-                <w:rFonts w:ascii="BRH Malayalam Extra" w:hAnsi="BRH Malayalam Extra" w:cs="BRH Devanagari Extra"/>
-                <w:color w:val="000000"/>
-                <w:szCs w:val="40"/>
-              </w:rPr>
-              <w:t>–</w:t>
-            </w:r>
-            <w:r>
-              <w:rPr>
-                <w:rFonts w:ascii="BRH Devanagari Extra" w:hAnsi="BRH Devanagari Extra" w:cs="BRH Devanagari Extra"/>
-                <w:color w:val="000000"/>
-                <w:sz w:val="32"/>
-                <w:szCs w:val="40"/>
-              </w:rPr>
-              <w:t>xirÉþ</w:t>
+                <w:rFonts w:cs="BRH Devanagari Extra"/>
+                <w:color w:val="000000"/>
+                <w:szCs w:val="40"/>
+              </w:rPr>
+              <w:t>40</w:t>
+            </w:r>
+            <w:r>
+              <w:rPr>
+                <w:rFonts w:ascii="BRH Devanagari Extra" w:hAnsi="BRH Devanagari Extra" w:cs="BRH Devanagari Extra"/>
+                <w:color w:val="000000"/>
+                <w:sz w:val="32"/>
+                <w:szCs w:val="40"/>
+              </w:rPr>
+              <w:t>)</w:t>
+            </w:r>
+            <w:r>
+              <w:rPr>
+                <w:rFonts w:ascii="BRH Devanagari Extra" w:hAnsi="BRH Devanagari Extra" w:cs="BRH Devanagari Extra"/>
+                <w:color w:val="000000"/>
+                <w:sz w:val="32"/>
+                <w:szCs w:val="40"/>
+              </w:rPr>
+              <w:tab/>
+            </w:r>
+            <w:r>
+              <w:rPr>
+                <w:rFonts w:cs="BRH Devanagari Extra"/>
+                <w:color w:val="000000"/>
+                <w:szCs w:val="40"/>
+              </w:rPr>
+              <w:t>1</w:t>
+            </w:r>
+            <w:r>
+              <w:rPr>
+                <w:rFonts w:ascii="BRH Devanagari Extra" w:hAnsi="BRH Devanagari Extra" w:cs="BRH Devanagari Extra"/>
+                <w:color w:val="000000"/>
+                <w:sz w:val="32"/>
+                <w:szCs w:val="40"/>
+              </w:rPr>
+              <w:t>.</w:t>
+            </w:r>
+            <w:r>
+              <w:rPr>
+                <w:rFonts w:cs="BRH Devanagari Extra"/>
+                <w:color w:val="000000"/>
+                <w:szCs w:val="40"/>
+              </w:rPr>
+              <w:t>2</w:t>
+            </w:r>
+            <w:r>
+              <w:rPr>
+                <w:rFonts w:ascii="BRH Devanagari Extra" w:hAnsi="BRH Devanagari Extra" w:cs="BRH Devanagari Extra"/>
+                <w:color w:val="000000"/>
+                <w:sz w:val="32"/>
+                <w:szCs w:val="40"/>
+              </w:rPr>
+              <w:t>.</w:t>
+            </w:r>
+            <w:r>
+              <w:rPr>
+                <w:rFonts w:cs="BRH Devanagari Extra"/>
+                <w:color w:val="000000"/>
+                <w:szCs w:val="40"/>
+              </w:rPr>
+              <w:t>9</w:t>
+            </w:r>
+            <w:r>
+              <w:rPr>
+                <w:rFonts w:ascii="BRH Devanagari Extra" w:hAnsi="BRH Devanagari Extra" w:cs="BRH Devanagari Extra"/>
+                <w:color w:val="000000"/>
+                <w:sz w:val="32"/>
+                <w:szCs w:val="40"/>
+              </w:rPr>
+              <w:t>.</w:t>
+            </w:r>
+            <w:r>
+              <w:rPr>
+                <w:rFonts w:cs="BRH Devanagari Extra"/>
+                <w:color w:val="000000"/>
+                <w:szCs w:val="40"/>
+              </w:rPr>
+              <w:t>1</w:t>
+            </w:r>
+            <w:r>
+              <w:rPr>
+                <w:rFonts w:ascii="BRH Devanagari Extra" w:hAnsi="BRH Devanagari Extra" w:cs="BRH Devanagari Extra"/>
+                <w:color w:val="000000"/>
+                <w:sz w:val="32"/>
+                <w:szCs w:val="40"/>
+              </w:rPr>
+              <w:t>(</w:t>
+            </w:r>
+            <w:r>
+              <w:rPr>
+                <w:rFonts w:cs="BRH Devanagari Extra"/>
+                <w:color w:val="000000"/>
+                <w:szCs w:val="40"/>
+              </w:rPr>
+              <w:t>35</w:t>
+            </w:r>
+            <w:r>
+              <w:rPr>
+                <w:rFonts w:ascii="BRH Devanagari Extra" w:hAnsi="BRH Devanagari Extra" w:cs="BRH Devanagari Extra"/>
+                <w:color w:val="000000"/>
+                <w:sz w:val="32"/>
+                <w:szCs w:val="40"/>
+              </w:rPr>
+              <w:t>)- xuÉ</w:t>
+            </w:r>
+            <w:r>
+              <w:rPr>
+                <w:rFonts w:ascii="BRH Malayalam Extra" w:hAnsi="BRH Malayalam Extra" w:cs="BRH Devanagari Extra"/>
+                <w:color w:val="000000"/>
+                <w:szCs w:val="40"/>
+              </w:rPr>
+              <w:t>–</w:t>
+            </w:r>
+            <w:r>
+              <w:rPr>
+                <w:rFonts w:ascii="BRH Devanagari Extra" w:hAnsi="BRH Devanagari Extra" w:cs="BRH Devanagari Extra"/>
+                <w:color w:val="000000"/>
+                <w:sz w:val="32"/>
+                <w:szCs w:val="40"/>
+              </w:rPr>
+              <w:t>xirÉ</w:t>
             </w:r>
             <w:r>
               <w:rPr>
@@ -27224,380 +27630,7 @@
                 <w:sz w:val="32"/>
                 <w:szCs w:val="40"/>
               </w:rPr>
-              <w:t xml:space="preserve"> lrÉxrÉ</w:t>
-            </w:r>
-            <w:r>
-              <w:rPr>
-                <w:rFonts w:ascii="BRH Devanagari Extra" w:hAnsi="BRH Devanagari Extra" w:cs="BRH Devanagari Extra"/>
-                <w:color w:val="000000"/>
-                <w:sz w:val="32"/>
-                <w:szCs w:val="40"/>
-                <w:highlight w:val="green"/>
-              </w:rPr>
-              <w:t>rÉ</w:t>
-            </w:r>
-            <w:r>
-              <w:rPr>
-                <w:rFonts w:ascii="BRH Devanagari Extra" w:hAnsi="BRH Devanagari Extra" w:cs="BRH Devanagari Extra"/>
-                <w:color w:val="000000"/>
-                <w:sz w:val="32"/>
-                <w:szCs w:val="40"/>
-              </w:rPr>
-              <w:t>ÍxÉ xuÉ</w:t>
-            </w:r>
-            <w:r>
-              <w:rPr>
-                <w:rFonts w:ascii="BRH Malayalam Extra" w:hAnsi="BRH Malayalam Extra" w:cs="BRH Devanagari Extra"/>
-                <w:color w:val="000000"/>
-                <w:szCs w:val="40"/>
-              </w:rPr>
-              <w:t>–</w:t>
-            </w:r>
-            <w:r>
-              <w:rPr>
-                <w:rFonts w:ascii="BRH Devanagari Extra" w:hAnsi="BRH Devanagari Extra" w:cs="BRH Devanagari Extra"/>
-                <w:color w:val="000000"/>
-                <w:sz w:val="32"/>
-                <w:szCs w:val="40"/>
-              </w:rPr>
-              <w:t>xirÉþ</w:t>
-            </w:r>
-            <w:r>
-              <w:rPr>
-                <w:rFonts w:ascii="BRH Devanagari Extra" w:hAnsi="BRH Devanagari Extra" w:cs="BRH Devanagari Extra"/>
-                <w:color w:val="000000"/>
-                <w:sz w:val="32"/>
-                <w:szCs w:val="40"/>
-                <w:highlight w:val="green"/>
-              </w:rPr>
-              <w:t>rÉ</w:t>
-            </w:r>
-            <w:r>
-              <w:rPr>
-                <w:rFonts w:ascii="BRH Devanagari Extra" w:hAnsi="BRH Devanagari Extra" w:cs="BRH Devanagari Extra"/>
-                <w:color w:val="000000"/>
-                <w:sz w:val="32"/>
-                <w:szCs w:val="40"/>
-              </w:rPr>
-              <w:t>lÉ</w:t>
-            </w:r>
-            <w:bookmarkStart w:id="3" w:name="_Hlk118670972"/>
-            <w:r>
-              <w:rPr>
-                <w:rFonts w:ascii="BRH Devanagari Extra" w:hAnsi="BRH Devanagari Extra" w:cs="BRH Devanagari Extra"/>
-                <w:color w:val="000000"/>
-                <w:sz w:val="32"/>
-                <w:szCs w:val="40"/>
-              </w:rPr>
-              <w:t>Ï</w:t>
-            </w:r>
-            <w:bookmarkEnd w:id="3"/>
-            <w:r>
-              <w:rPr>
-                <w:rFonts w:ascii="BRH Devanagari Extra" w:hAnsi="BRH Devanagari Extra" w:cs="BRH Devanagari Extra"/>
-                <w:color w:val="000000"/>
-                <w:sz w:val="32"/>
-                <w:szCs w:val="40"/>
-              </w:rPr>
-              <w:t xml:space="preserve"> xuÉ</w:t>
-            </w:r>
-            <w:r>
-              <w:rPr>
-                <w:rFonts w:ascii="BRH Malayalam Extra" w:hAnsi="BRH Malayalam Extra" w:cs="BRH Devanagari Extra"/>
-                <w:color w:val="000000"/>
-                <w:szCs w:val="40"/>
-              </w:rPr>
-              <w:t>–</w:t>
-            </w:r>
-            <w:r>
-              <w:rPr>
-                <w:rFonts w:ascii="BRH Devanagari Extra" w:hAnsi="BRH Devanagari Extra" w:cs="BRH Devanagari Extra"/>
-                <w:color w:val="000000"/>
-                <w:sz w:val="32"/>
-                <w:szCs w:val="40"/>
-              </w:rPr>
-              <w:t>xirÉþ lrÉ</w:t>
-            </w:r>
-            <w:r>
-              <w:rPr>
-                <w:rFonts w:ascii="BRH Malayalam Extra" w:hAnsi="BRH Malayalam Extra" w:cs="BRH Devanagari Extra"/>
-                <w:color w:val="000000"/>
-                <w:szCs w:val="40"/>
-              </w:rPr>
-              <w:t>–</w:t>
-            </w:r>
-            <w:r>
-              <w:rPr>
-                <w:rFonts w:ascii="BRH Devanagari Extra" w:hAnsi="BRH Devanagari Extra" w:cs="BRH Devanagari Extra"/>
-                <w:color w:val="000000"/>
-                <w:sz w:val="32"/>
-                <w:szCs w:val="40"/>
-              </w:rPr>
-              <w:t xml:space="preserve">xrÉmrÉmrÉþÍxÉ </w:t>
-            </w:r>
-          </w:p>
-          <w:p>
-            <w:pPr>
-              <w:widowControl w:val="0"/>
-              <w:autoSpaceDE w:val="0"/>
-              <w:autoSpaceDN w:val="0"/>
-              <w:adjustRightInd w:val="0"/>
-              <w:rPr>
-                <w:rFonts w:ascii="BRH Devanagari Extra" w:hAnsi="BRH Devanagari Extra" w:cs="BRH Devanagari Extra"/>
-                <w:color w:val="000000"/>
-                <w:sz w:val="32"/>
-                <w:szCs w:val="40"/>
-              </w:rPr>
-            </w:pPr>
-            <w:r>
-              <w:rPr>
-                <w:rFonts w:ascii="BRH Devanagari Extra" w:hAnsi="BRH Devanagari Extra" w:cs="BRH Devanagari Extra"/>
-                <w:color w:val="000000"/>
-                <w:sz w:val="32"/>
-                <w:szCs w:val="40"/>
-              </w:rPr>
-              <w:t>xuÉ</w:t>
-            </w:r>
-            <w:r>
-              <w:rPr>
-                <w:rFonts w:ascii="BRH Malayalam Extra" w:hAnsi="BRH Malayalam Extra" w:cs="BRH Devanagari Extra"/>
-                <w:color w:val="000000"/>
-                <w:szCs w:val="40"/>
-              </w:rPr>
-              <w:t>–</w:t>
-            </w:r>
-            <w:r>
-              <w:rPr>
-                <w:rFonts w:ascii="BRH Devanagari Extra" w:hAnsi="BRH Devanagari Extra" w:cs="BRH Devanagari Extra"/>
-                <w:color w:val="000000"/>
-                <w:sz w:val="32"/>
-                <w:szCs w:val="40"/>
-              </w:rPr>
-              <w:t>xirÉþ</w:t>
-            </w:r>
-            <w:r>
-              <w:rPr>
-                <w:rFonts w:ascii="BRH Devanagari Extra" w:hAnsi="BRH Devanagari Extra" w:cs="BRH Devanagari Extra"/>
-                <w:color w:val="000000"/>
-                <w:sz w:val="32"/>
-                <w:szCs w:val="40"/>
-                <w:highlight w:val="green"/>
-              </w:rPr>
-              <w:t>rÉ</w:t>
-            </w:r>
-            <w:r>
-              <w:rPr>
-                <w:rFonts w:ascii="BRH Devanagari Extra" w:hAnsi="BRH Devanagari Extra" w:cs="BRH Devanagari Extra"/>
-                <w:color w:val="000000"/>
-                <w:sz w:val="32"/>
-                <w:szCs w:val="40"/>
-              </w:rPr>
-              <w:t>lÉÏ xuÉ</w:t>
-            </w:r>
-            <w:r>
-              <w:rPr>
-                <w:rFonts w:ascii="BRH Malayalam Extra" w:hAnsi="BRH Malayalam Extra" w:cs="BRH Devanagari Extra"/>
-                <w:color w:val="000000"/>
-                <w:szCs w:val="40"/>
-              </w:rPr>
-              <w:t>–</w:t>
-            </w:r>
-            <w:r>
-              <w:rPr>
-                <w:rFonts w:ascii="BRH Devanagari Extra" w:hAnsi="BRH Devanagari Extra" w:cs="BRH Devanagari Extra"/>
-                <w:color w:val="000000"/>
-                <w:sz w:val="32"/>
-                <w:szCs w:val="40"/>
-              </w:rPr>
-              <w:t>xirÉþ</w:t>
-            </w:r>
-            <w:r>
-              <w:rPr>
-                <w:rFonts w:ascii="BRH Devanagari Extra" w:hAnsi="BRH Devanagari Extra" w:cs="BRH Devanagari Extra"/>
-                <w:color w:val="000000"/>
-                <w:sz w:val="32"/>
-                <w:szCs w:val="40"/>
-                <w:highlight w:val="green"/>
-              </w:rPr>
-              <w:t>rÉ</w:t>
-            </w:r>
-            <w:r>
-              <w:rPr>
-                <w:rFonts w:ascii="BRH Devanagari Extra" w:hAnsi="BRH Devanagari Extra" w:cs="BRH Devanagari Extra"/>
-                <w:color w:val="000000"/>
-                <w:sz w:val="32"/>
-                <w:szCs w:val="40"/>
-              </w:rPr>
-              <w:t xml:space="preserve"> lrÉ</w:t>
-            </w:r>
-            <w:r>
-              <w:rPr>
-                <w:rFonts w:ascii="BRH Malayalam Extra" w:hAnsi="BRH Malayalam Extra" w:cs="BRH Devanagari Extra"/>
-                <w:color w:val="000000"/>
-                <w:szCs w:val="40"/>
-              </w:rPr>
-              <w:t>–</w:t>
-            </w:r>
-            <w:r>
-              <w:rPr>
-                <w:rFonts w:ascii="BRH Devanagari Extra" w:hAnsi="BRH Devanagari Extra" w:cs="BRH Devanagari Extra"/>
-                <w:color w:val="000000"/>
-                <w:sz w:val="32"/>
-                <w:szCs w:val="40"/>
-              </w:rPr>
-              <w:t xml:space="preserve">xrÉÌmÉþ | </w:t>
-            </w:r>
-          </w:p>
-          <w:p>
-            <w:pPr>
-              <w:widowControl w:val="0"/>
-              <w:autoSpaceDE w:val="0"/>
-              <w:autoSpaceDN w:val="0"/>
-              <w:adjustRightInd w:val="0"/>
-              <w:rPr>
-                <w:rFonts w:ascii="BRH Devanagari Extra" w:hAnsi="BRH Devanagari Extra" w:cs="BRH Devanagari Extra"/>
-                <w:color w:val="000000"/>
-                <w:sz w:val="32"/>
-                <w:szCs w:val="40"/>
-              </w:rPr>
-            </w:pPr>
-            <w:r>
-              <w:rPr>
-                <w:rFonts w:cs="BRH Devanagari Extra"/>
-                <w:color w:val="000000"/>
-                <w:szCs w:val="40"/>
-              </w:rPr>
-              <w:t>40</w:t>
-            </w:r>
-            <w:r>
-              <w:rPr>
-                <w:rFonts w:ascii="BRH Devanagari Extra" w:hAnsi="BRH Devanagari Extra" w:cs="BRH Devanagari Extra"/>
-                <w:color w:val="000000"/>
-                <w:sz w:val="32"/>
-                <w:szCs w:val="40"/>
-              </w:rPr>
-              <w:t>)</w:t>
-            </w:r>
-            <w:r>
-              <w:rPr>
-                <w:rFonts w:ascii="BRH Devanagari Extra" w:hAnsi="BRH Devanagari Extra" w:cs="BRH Devanagari Extra"/>
-                <w:color w:val="000000"/>
-                <w:sz w:val="32"/>
-                <w:szCs w:val="40"/>
-              </w:rPr>
-              <w:tab/>
-            </w:r>
-            <w:r>
-              <w:rPr>
-                <w:rFonts w:cs="BRH Devanagari Extra"/>
-                <w:color w:val="000000"/>
-                <w:szCs w:val="40"/>
-              </w:rPr>
-              <w:t>1</w:t>
-            </w:r>
-            <w:r>
-              <w:rPr>
-                <w:rFonts w:ascii="BRH Devanagari Extra" w:hAnsi="BRH Devanagari Extra" w:cs="BRH Devanagari Extra"/>
-                <w:color w:val="000000"/>
-                <w:sz w:val="32"/>
-                <w:szCs w:val="40"/>
-              </w:rPr>
-              <w:t>.</w:t>
-            </w:r>
-            <w:r>
-              <w:rPr>
-                <w:rFonts w:cs="BRH Devanagari Extra"/>
-                <w:color w:val="000000"/>
-                <w:szCs w:val="40"/>
-              </w:rPr>
-              <w:t>2</w:t>
-            </w:r>
-            <w:r>
-              <w:rPr>
-                <w:rFonts w:ascii="BRH Devanagari Extra" w:hAnsi="BRH Devanagari Extra" w:cs="BRH Devanagari Extra"/>
-                <w:color w:val="000000"/>
-                <w:sz w:val="32"/>
-                <w:szCs w:val="40"/>
-              </w:rPr>
-              <w:t>.</w:t>
-            </w:r>
-            <w:r>
-              <w:rPr>
-                <w:rFonts w:cs="BRH Devanagari Extra"/>
-                <w:color w:val="000000"/>
-                <w:szCs w:val="40"/>
-              </w:rPr>
-              <w:t>9</w:t>
-            </w:r>
-            <w:r>
-              <w:rPr>
-                <w:rFonts w:ascii="BRH Devanagari Extra" w:hAnsi="BRH Devanagari Extra" w:cs="BRH Devanagari Extra"/>
-                <w:color w:val="000000"/>
-                <w:sz w:val="32"/>
-                <w:szCs w:val="40"/>
-              </w:rPr>
-              <w:t>.</w:t>
-            </w:r>
-            <w:r>
-              <w:rPr>
-                <w:rFonts w:cs="BRH Devanagari Extra"/>
-                <w:color w:val="000000"/>
-                <w:szCs w:val="40"/>
-              </w:rPr>
-              <w:t>1</w:t>
-            </w:r>
-            <w:r>
-              <w:rPr>
-                <w:rFonts w:ascii="BRH Devanagari Extra" w:hAnsi="BRH Devanagari Extra" w:cs="BRH Devanagari Extra"/>
-                <w:color w:val="000000"/>
-                <w:sz w:val="32"/>
-                <w:szCs w:val="40"/>
-              </w:rPr>
-              <w:t>(</w:t>
-            </w:r>
-            <w:r>
-              <w:rPr>
-                <w:rFonts w:cs="BRH Devanagari Extra"/>
-                <w:color w:val="000000"/>
-                <w:szCs w:val="40"/>
-              </w:rPr>
-              <w:t>35</w:t>
-            </w:r>
-            <w:r>
-              <w:rPr>
-                <w:rFonts w:ascii="BRH Devanagari Extra" w:hAnsi="BRH Devanagari Extra" w:cs="BRH Devanagari Extra"/>
-                <w:color w:val="000000"/>
-                <w:sz w:val="32"/>
-                <w:szCs w:val="40"/>
-              </w:rPr>
-              <w:t>)- xuÉ</w:t>
-            </w:r>
-            <w:r>
-              <w:rPr>
-                <w:rFonts w:ascii="BRH Malayalam Extra" w:hAnsi="BRH Malayalam Extra" w:cs="BRH Devanagari Extra"/>
-                <w:color w:val="000000"/>
-                <w:szCs w:val="40"/>
-              </w:rPr>
-              <w:t>–</w:t>
-            </w:r>
-            <w:r>
-              <w:rPr>
-                <w:rFonts w:ascii="BRH Devanagari Extra" w:hAnsi="BRH Devanagari Extra" w:cs="BRH Devanagari Extra"/>
-                <w:color w:val="000000"/>
-                <w:sz w:val="32"/>
-                <w:szCs w:val="40"/>
-              </w:rPr>
-              <w:t>xirÉþ</w:t>
-            </w:r>
-            <w:r>
-              <w:rPr>
-                <w:rFonts w:ascii="BRH Devanagari Extra" w:hAnsi="BRH Devanagari Extra" w:cs="BRH Devanagari Extra"/>
-                <w:color w:val="000000"/>
-                <w:sz w:val="32"/>
-                <w:szCs w:val="40"/>
-                <w:highlight w:val="green"/>
-              </w:rPr>
-              <w:t>rÉ</w:t>
+              <w:t>þ</w:t>
             </w:r>
             <w:r>
               <w:rPr>
@@ -35195,33 +35228,22 @@
               </w:rPr>
               <w:t>(aqÉç</w:t>
             </w:r>
-            <w:proofErr w:type="gramStart"/>
-            <w:r>
-              <w:rPr>
-                <w:rFonts w:ascii="BRH Malayalam Extra" w:hAnsi="BRH Malayalam Extra" w:cs="BRH Devanagari Extra"/>
-                <w:color w:val="000000"/>
-                <w:szCs w:val="40"/>
-              </w:rPr>
-              <w:t>–</w:t>
-            </w:r>
-            <w:r>
-              <w:rPr>
-                <w:rFonts w:ascii="BRH Devanagari Extra" w:hAnsi="BRH Devanagari Extra" w:cs="BRH Devanagari Extra"/>
-                <w:color w:val="000000"/>
-                <w:sz w:val="32"/>
-                <w:szCs w:val="40"/>
-              </w:rPr>
-              <w:t>)WûÏÈ</w:t>
-            </w:r>
-            <w:proofErr w:type="gramEnd"/>
-            <w:r>
-              <w:rPr>
-                <w:rFonts w:ascii="BRH Devanagari Extra" w:hAnsi="BRH Devanagari Extra" w:cs="BRH Devanagari Extra"/>
-                <w:color w:val="000000"/>
-                <w:sz w:val="32"/>
-                <w:szCs w:val="40"/>
-              </w:rPr>
-              <w:t xml:space="preserve"> |</w:t>
+            <w:r>
+              <w:rPr>
+                <w:rFonts w:ascii="BRH Malayalam Extra" w:hAnsi="BRH Malayalam Extra" w:cs="BRH Devanagari Extra"/>
+                <w:color w:val="000000"/>
+                <w:szCs w:val="40"/>
+              </w:rPr>
+              <w:t>–</w:t>
+            </w:r>
+            <w:r>
+              <w:rPr>
+                <w:rFonts w:ascii="BRH Devanagari Extra" w:hAnsi="BRH Devanagari Extra" w:cs="BRH Devanagari Extra"/>
+                <w:color w:val="000000"/>
+                <w:sz w:val="32"/>
+                <w:szCs w:val="40"/>
+              </w:rPr>
+              <w:t>)WûÏÈ |</w:t>
             </w:r>
           </w:p>
           <w:p>
@@ -35367,33 +35389,22 @@
               </w:rPr>
               <w:t>(aqÉç</w:t>
             </w:r>
-            <w:proofErr w:type="gramStart"/>
-            <w:r>
-              <w:rPr>
-                <w:rFonts w:ascii="BRH Malayalam Extra" w:hAnsi="BRH Malayalam Extra" w:cs="BRH Devanagari Extra"/>
-                <w:color w:val="000000"/>
-                <w:szCs w:val="40"/>
-              </w:rPr>
-              <w:t>–</w:t>
-            </w:r>
-            <w:r>
-              <w:rPr>
-                <w:rFonts w:ascii="BRH Devanagari Extra" w:hAnsi="BRH Devanagari Extra" w:cs="BRH Devanagari Extra"/>
-                <w:color w:val="000000"/>
-                <w:sz w:val="32"/>
-                <w:szCs w:val="40"/>
-              </w:rPr>
-              <w:t>)WûÏÈ</w:t>
-            </w:r>
-            <w:proofErr w:type="gramEnd"/>
-            <w:r>
-              <w:rPr>
-                <w:rFonts w:ascii="BRH Devanagari Extra" w:hAnsi="BRH Devanagari Extra" w:cs="BRH Devanagari Extra"/>
-                <w:color w:val="000000"/>
-                <w:sz w:val="32"/>
-                <w:szCs w:val="40"/>
-              </w:rPr>
-              <w:t xml:space="preserve"> ÍxÉ</w:t>
+            <w:r>
+              <w:rPr>
+                <w:rFonts w:ascii="BRH Malayalam Extra" w:hAnsi="BRH Malayalam Extra" w:cs="BRH Devanagari Extra"/>
+                <w:color w:val="000000"/>
+                <w:szCs w:val="40"/>
+              </w:rPr>
+              <w:t>–</w:t>
+            </w:r>
+            <w:r>
+              <w:rPr>
+                <w:rFonts w:ascii="BRH Devanagari Extra" w:hAnsi="BRH Devanagari Extra" w:cs="BRH Devanagari Extra"/>
+                <w:color w:val="000000"/>
+                <w:sz w:val="32"/>
+                <w:szCs w:val="40"/>
+              </w:rPr>
+              <w:t>)WûÏÈ ÍxÉ</w:t>
             </w:r>
             <w:r>
               <w:rPr>
@@ -35531,33 +35542,22 @@
               </w:rPr>
               <w:t>(aqÉç</w:t>
             </w:r>
-            <w:proofErr w:type="gramStart"/>
-            <w:r>
-              <w:rPr>
-                <w:rFonts w:ascii="BRH Malayalam Extra" w:hAnsi="BRH Malayalam Extra" w:cs="BRH Devanagari Extra"/>
-                <w:color w:val="000000"/>
-                <w:szCs w:val="40"/>
-              </w:rPr>
-              <w:t>–</w:t>
-            </w:r>
-            <w:r>
-              <w:rPr>
-                <w:rFonts w:ascii="BRH Devanagari Extra" w:hAnsi="BRH Devanagari Extra" w:cs="BRH Devanagari Extra"/>
-                <w:color w:val="000000"/>
-                <w:sz w:val="32"/>
-                <w:szCs w:val="40"/>
-              </w:rPr>
-              <w:t>)WûÏÈ</w:t>
-            </w:r>
-            <w:proofErr w:type="gramEnd"/>
-            <w:r>
-              <w:rPr>
-                <w:rFonts w:ascii="BRH Devanagari Extra" w:hAnsi="BRH Devanagari Extra" w:cs="BRH Devanagari Extra"/>
-                <w:color w:val="000000"/>
-                <w:sz w:val="32"/>
-                <w:szCs w:val="40"/>
-              </w:rPr>
-              <w:t xml:space="preserve"> | </w:t>
+            <w:r>
+              <w:rPr>
+                <w:rFonts w:ascii="BRH Malayalam Extra" w:hAnsi="BRH Malayalam Extra" w:cs="BRH Devanagari Extra"/>
+                <w:color w:val="000000"/>
+                <w:szCs w:val="40"/>
+              </w:rPr>
+              <w:t>–</w:t>
+            </w:r>
+            <w:r>
+              <w:rPr>
+                <w:rFonts w:ascii="BRH Devanagari Extra" w:hAnsi="BRH Devanagari Extra" w:cs="BRH Devanagari Extra"/>
+                <w:color w:val="000000"/>
+                <w:sz w:val="32"/>
+                <w:szCs w:val="40"/>
+              </w:rPr>
+              <w:t xml:space="preserve">)WûÏÈ | </w:t>
             </w:r>
           </w:p>
           <w:p>
@@ -36273,33 +36273,22 @@
               </w:rPr>
               <w:t>(aqÉç</w:t>
             </w:r>
-            <w:proofErr w:type="gramStart"/>
-            <w:r>
-              <w:rPr>
-                <w:rFonts w:ascii="BRH Malayalam Extra" w:hAnsi="BRH Malayalam Extra" w:cs="BRH Devanagari Extra"/>
-                <w:color w:val="000000"/>
-                <w:szCs w:val="40"/>
-              </w:rPr>
-              <w:t>–</w:t>
-            </w:r>
-            <w:r>
-              <w:rPr>
-                <w:rFonts w:ascii="BRH Devanagari Extra" w:hAnsi="BRH Devanagari Extra" w:cs="BRH Devanagari Extra"/>
-                <w:color w:val="000000"/>
-                <w:sz w:val="32"/>
-                <w:szCs w:val="40"/>
-              </w:rPr>
-              <w:t>)WûÏÈ</w:t>
-            </w:r>
-            <w:proofErr w:type="gramEnd"/>
-            <w:r>
-              <w:rPr>
-                <w:rFonts w:ascii="BRH Devanagari Extra" w:hAnsi="BRH Devanagari Extra" w:cs="BRH Devanagari Extra"/>
-                <w:color w:val="000000"/>
-                <w:sz w:val="32"/>
-                <w:szCs w:val="40"/>
-              </w:rPr>
-              <w:t xml:space="preserve"> |</w:t>
+            <w:r>
+              <w:rPr>
+                <w:rFonts w:ascii="BRH Malayalam Extra" w:hAnsi="BRH Malayalam Extra" w:cs="BRH Devanagari Extra"/>
+                <w:color w:val="000000"/>
+                <w:szCs w:val="40"/>
+              </w:rPr>
+              <w:t>–</w:t>
+            </w:r>
+            <w:r>
+              <w:rPr>
+                <w:rFonts w:ascii="BRH Devanagari Extra" w:hAnsi="BRH Devanagari Extra" w:cs="BRH Devanagari Extra"/>
+                <w:color w:val="000000"/>
+                <w:sz w:val="32"/>
+                <w:szCs w:val="40"/>
+              </w:rPr>
+              <w:t>)WûÏÈ |</w:t>
             </w:r>
           </w:p>
           <w:p>
@@ -36445,33 +36434,22 @@
               </w:rPr>
               <w:t>(aqÉç</w:t>
             </w:r>
-            <w:proofErr w:type="gramStart"/>
-            <w:r>
-              <w:rPr>
-                <w:rFonts w:ascii="BRH Malayalam Extra" w:hAnsi="BRH Malayalam Extra" w:cs="BRH Devanagari Extra"/>
-                <w:color w:val="000000"/>
-                <w:szCs w:val="40"/>
-              </w:rPr>
-              <w:t>–</w:t>
-            </w:r>
-            <w:r>
-              <w:rPr>
-                <w:rFonts w:ascii="BRH Devanagari Extra" w:hAnsi="BRH Devanagari Extra" w:cs="BRH Devanagari Extra"/>
-                <w:color w:val="000000"/>
-                <w:sz w:val="32"/>
-                <w:szCs w:val="40"/>
-              </w:rPr>
-              <w:t>)WûÏÈ</w:t>
-            </w:r>
-            <w:proofErr w:type="gramEnd"/>
-            <w:r>
-              <w:rPr>
-                <w:rFonts w:ascii="BRH Devanagari Extra" w:hAnsi="BRH Devanagari Extra" w:cs="BRH Devanagari Extra"/>
-                <w:color w:val="000000"/>
-                <w:sz w:val="32"/>
-                <w:szCs w:val="40"/>
-              </w:rPr>
-              <w:t xml:space="preserve"> ÍxÉ</w:t>
+            <w:r>
+              <w:rPr>
+                <w:rFonts w:ascii="BRH Malayalam Extra" w:hAnsi="BRH Malayalam Extra" w:cs="BRH Devanagari Extra"/>
+                <w:color w:val="000000"/>
+                <w:szCs w:val="40"/>
+              </w:rPr>
+              <w:t>–</w:t>
+            </w:r>
+            <w:r>
+              <w:rPr>
+                <w:rFonts w:ascii="BRH Devanagari Extra" w:hAnsi="BRH Devanagari Extra" w:cs="BRH Devanagari Extra"/>
+                <w:color w:val="000000"/>
+                <w:sz w:val="32"/>
+                <w:szCs w:val="40"/>
+              </w:rPr>
+              <w:t>)WûÏÈ ÍxÉ</w:t>
             </w:r>
             <w:r>
               <w:rPr>
@@ -36608,33 +36586,22 @@
               </w:rPr>
               <w:t>(aqÉç</w:t>
             </w:r>
-            <w:proofErr w:type="gramStart"/>
-            <w:r>
-              <w:rPr>
-                <w:rFonts w:ascii="BRH Malayalam Extra" w:hAnsi="BRH Malayalam Extra" w:cs="BRH Devanagari Extra"/>
-                <w:color w:val="000000"/>
-                <w:szCs w:val="40"/>
-              </w:rPr>
-              <w:t>–</w:t>
-            </w:r>
-            <w:r>
-              <w:rPr>
-                <w:rFonts w:ascii="BRH Devanagari Extra" w:hAnsi="BRH Devanagari Extra" w:cs="BRH Devanagari Extra"/>
-                <w:color w:val="000000"/>
-                <w:sz w:val="32"/>
-                <w:szCs w:val="40"/>
-              </w:rPr>
-              <w:t>)WûÏÈ</w:t>
-            </w:r>
-            <w:proofErr w:type="gramEnd"/>
-            <w:r>
-              <w:rPr>
-                <w:rFonts w:ascii="BRH Devanagari Extra" w:hAnsi="BRH Devanagari Extra" w:cs="BRH Devanagari Extra"/>
-                <w:color w:val="000000"/>
-                <w:sz w:val="32"/>
-                <w:szCs w:val="40"/>
-              </w:rPr>
-              <w:t xml:space="preserve"> | </w:t>
+            <w:r>
+              <w:rPr>
+                <w:rFonts w:ascii="BRH Malayalam Extra" w:hAnsi="BRH Malayalam Extra" w:cs="BRH Devanagari Extra"/>
+                <w:color w:val="000000"/>
+                <w:szCs w:val="40"/>
+              </w:rPr>
+              <w:t>–</w:t>
+            </w:r>
+            <w:r>
+              <w:rPr>
+                <w:rFonts w:ascii="BRH Devanagari Extra" w:hAnsi="BRH Devanagari Extra" w:cs="BRH Devanagari Extra"/>
+                <w:color w:val="000000"/>
+                <w:sz w:val="32"/>
+                <w:szCs w:val="40"/>
+              </w:rPr>
+              <w:t xml:space="preserve">)WûÏÈ | </w:t>
             </w:r>
           </w:p>
           <w:p>
@@ -46584,27 +46551,7 @@
           <w:sz w:val="28"/>
           <w:szCs w:val="32"/>
         </w:rPr>
-        <w:t>(</w:t>
-      </w:r>
-      <w:proofErr w:type="gramStart"/>
-      <w:r>
-        <w:rPr>
-          <w:b/>
-          <w:bCs/>
-          <w:sz w:val="28"/>
-          <w:szCs w:val="32"/>
-        </w:rPr>
-        <w:t>ignore</w:t>
-      </w:r>
-      <w:proofErr w:type="gramEnd"/>
-      <w:r>
-        <w:rPr>
-          <w:b/>
-          <w:bCs/>
-          <w:sz w:val="28"/>
-          <w:szCs w:val="32"/>
-        </w:rPr>
-        <w:t xml:space="preserve"> those which are already incorporated in your book’s version and date)</w:t>
+        <w:t>(ignore those which are already incorporated in your book’s version and date)</w:t>
       </w:r>
     </w:p>
     <w:tbl>
@@ -47676,27 +47623,7 @@
                 <w:sz w:val="28"/>
                 <w:szCs w:val="32"/>
               </w:rPr>
-              <w:t>(</w:t>
-            </w:r>
-            <w:proofErr w:type="gramStart"/>
-            <w:r>
-              <w:rPr>
-                <w:b/>
-                <w:bCs/>
-                <w:sz w:val="28"/>
-                <w:szCs w:val="32"/>
-              </w:rPr>
-              <w:t>no</w:t>
-            </w:r>
-            <w:proofErr w:type="gramEnd"/>
-            <w:r>
-              <w:rPr>
-                <w:b/>
-                <w:bCs/>
-                <w:sz w:val="28"/>
-                <w:szCs w:val="32"/>
-              </w:rPr>
-              <w:t xml:space="preserve"> elision for “a”</w:t>
+              <w:t>(no elision for “a”</w:t>
             </w:r>
             <w:r>
               <w:rPr>
@@ -47922,27 +47849,7 @@
           <w:sz w:val="28"/>
           <w:szCs w:val="32"/>
         </w:rPr>
-        <w:t>(</w:t>
-      </w:r>
-      <w:proofErr w:type="gramStart"/>
-      <w:r>
-        <w:rPr>
-          <w:b/>
-          <w:bCs/>
-          <w:sz w:val="28"/>
-          <w:szCs w:val="32"/>
-        </w:rPr>
-        <w:t>ignore</w:t>
-      </w:r>
-      <w:proofErr w:type="gramEnd"/>
-      <w:r>
-        <w:rPr>
-          <w:b/>
-          <w:bCs/>
-          <w:sz w:val="28"/>
-          <w:szCs w:val="32"/>
-        </w:rPr>
-        <w:t xml:space="preserve"> those which are already incorporated in your book’s version and date)</w:t>
+        <w:t>(ignore those which are already incorporated in your book’s version and date)</w:t>
       </w:r>
     </w:p>
     <w:tbl>

</xml_diff>